<commit_message>
Se agregó el paso de verificación de detalle de pedido
</commit_message>
<xml_diff>
--- a/SAP - NEGOCIO/Entrega 03 - 18-06-2015.docx
+++ b/SAP - NEGOCIO/Entrega 03 - 18-06-2015.docx
@@ -145,7 +145,6 @@
         </w:rPr>
         <w:t>Nombre del proyecto: “</w:t>
       </w:r>
-      <w:proofErr w:type="spellStart"/>
       <w:r>
         <w:rPr>
           <w:b/>
@@ -160,16 +159,7 @@
           <w:sz w:val="24"/>
           <w:szCs w:val="24"/>
         </w:rPr>
-        <w:t>ickupmeal</w:t>
-      </w:r>
-      <w:proofErr w:type="spellEnd"/>
-      <w:r>
-        <w:rPr>
-          <w:b/>
-          <w:sz w:val="24"/>
-          <w:szCs w:val="24"/>
-        </w:rPr>
-        <w:t>”</w:t>
+        <w:t>ickupmeal”</w:t>
       </w:r>
     </w:p>
     <w:p>
@@ -229,20 +219,7 @@
           <w:szCs w:val="26"/>
         </w:rPr>
         <w:tab/>
-      </w:r>
-      <w:proofErr w:type="spellStart"/>
-      <w:r>
-        <w:rPr>
-          <w:szCs w:val="26"/>
-        </w:rPr>
-        <w:t>Dominguez</w:t>
-      </w:r>
-      <w:proofErr w:type="spellEnd"/>
-      <w:r>
-        <w:rPr>
-          <w:szCs w:val="26"/>
-        </w:rPr>
-        <w:t>, Jacobo – Legajo: 31241 – Sede: Lagos</w:t>
+        <w:t>Dominguez, Jacobo – Legajo: 31241 – Sede: Lagos</w:t>
       </w:r>
     </w:p>
     <w:p>
@@ -336,7 +313,16 @@
           <w:sz w:val="26"/>
           <w:szCs w:val="26"/>
         </w:rPr>
-        <w:t xml:space="preserve">Ing. </w:t>
+        <w:t>Mg</w:t>
+      </w:r>
+      <w:bookmarkStart w:id="0" w:name="_GoBack"/>
+      <w:bookmarkEnd w:id="0"/>
+      <w:r>
+        <w:rPr>
+          <w:sz w:val="26"/>
+          <w:szCs w:val="26"/>
+        </w:rPr>
+        <w:t xml:space="preserve">. </w:t>
       </w:r>
       <w:r>
         <w:rPr>
@@ -3179,12 +3165,12 @@
       <w:pPr>
         <w:pStyle w:val="Ttulo1"/>
       </w:pPr>
-      <w:bookmarkStart w:id="0" w:name="_Toc419326838"/>
+      <w:bookmarkStart w:id="1" w:name="_Toc419326838"/>
       <w:r>
         <w:lastRenderedPageBreak/>
         <w:t>Planilla de corrección y actualizaciones</w:t>
       </w:r>
-      <w:bookmarkEnd w:id="0"/>
+      <w:bookmarkEnd w:id="1"/>
     </w:p>
     <w:p>
       <w:pPr>
@@ -3205,14 +3191,14 @@
           <w:lang w:eastAsia="es-AR"/>
         </w:rPr>
       </w:pPr>
-      <w:bookmarkStart w:id="1" w:name="_Toc419326839"/>
+      <w:bookmarkStart w:id="2" w:name="_Toc419326839"/>
       <w:r>
         <w:rPr>
           <w:lang w:eastAsia="es-AR"/>
         </w:rPr>
         <w:t>Cambios del autor</w:t>
       </w:r>
-      <w:bookmarkEnd w:id="1"/>
+      <w:bookmarkEnd w:id="2"/>
     </w:p>
     <w:p>
       <w:pPr>
@@ -3986,14 +3972,14 @@
           <w:lang w:eastAsia="es-AR"/>
         </w:rPr>
       </w:pPr>
-      <w:bookmarkStart w:id="2" w:name="_Toc419326840"/>
+      <w:bookmarkStart w:id="3" w:name="_Toc419326840"/>
       <w:r>
         <w:rPr>
           <w:lang w:eastAsia="es-AR"/>
         </w:rPr>
         <w:t>Revisiones</w:t>
       </w:r>
-      <w:bookmarkEnd w:id="2"/>
+      <w:bookmarkEnd w:id="3"/>
     </w:p>
     <w:p>
       <w:pPr>
@@ -5040,12 +5026,12 @@
       <w:pPr>
         <w:pStyle w:val="Ttulo1"/>
       </w:pPr>
-      <w:bookmarkStart w:id="3" w:name="_Toc419326841"/>
+      <w:bookmarkStart w:id="4" w:name="_Toc419326841"/>
       <w:r>
         <w:lastRenderedPageBreak/>
         <w:t>Resumen Ejecutivo</w:t>
       </w:r>
-      <w:bookmarkEnd w:id="3"/>
+      <w:bookmarkEnd w:id="4"/>
     </w:p>
     <w:p>
       <w:r>
@@ -5101,15 +5087,7 @@
         <w:t xml:space="preserve"> </w:t>
       </w:r>
       <w:r>
-        <w:t>e-</w:t>
-      </w:r>
-      <w:proofErr w:type="spellStart"/>
-      <w:r>
-        <w:t>business</w:t>
-      </w:r>
-      <w:proofErr w:type="spellEnd"/>
-      <w:r>
-        <w:t xml:space="preserve"> en el</w:t>
+        <w:t>e-business en el</w:t>
       </w:r>
       <w:r>
         <w:t xml:space="preserve"> que el </w:t>
@@ -5142,15 +5120,7 @@
         <w:t xml:space="preserve">. </w:t>
       </w:r>
       <w:r>
-        <w:t>El e-</w:t>
-      </w:r>
-      <w:proofErr w:type="spellStart"/>
-      <w:r>
-        <w:t>business</w:t>
-      </w:r>
-      <w:proofErr w:type="spellEnd"/>
-      <w:r>
-        <w:t xml:space="preserve"> contiene tres facetas bien determinadas, en la referida al </w:t>
+        <w:t xml:space="preserve">El e-business contiene tres facetas bien determinadas, en la referida al </w:t>
       </w:r>
       <w:r>
         <w:rPr>
@@ -5239,55 +5209,34 @@
         <w:t>Usuario</w:t>
       </w:r>
       <w:r>
-        <w:t xml:space="preserve"> propiamente dicha, los mismos pueden realizar distintos filtros por categoría, localizar restaurantes o rotiserías mediante </w:t>
-      </w:r>
-      <w:proofErr w:type="spellStart"/>
-      <w:r>
-        <w:t>geolocalización</w:t>
-      </w:r>
-      <w:proofErr w:type="spellEnd"/>
-      <w:r>
-        <w:t xml:space="preserve"> si así lo desease y </w:t>
-      </w:r>
-      <w:proofErr w:type="spellStart"/>
+        <w:t xml:space="preserve"> propiamente dicha, los mismos pueden realizar distintos filtros por categoría, localizar restaurantes o rotiserías mediante geolocalización si así lo desease y </w:t>
+      </w:r>
       <w:r>
         <w:rPr>
           <w:i/>
         </w:rPr>
-        <w:t>trackear</w:t>
-      </w:r>
-      <w:proofErr w:type="spellEnd"/>
+        <w:t xml:space="preserve">trackear </w:t>
+      </w:r>
+      <w:r>
+        <w:t xml:space="preserve"> su pedido a lo largo de su preparación y envío.</w:t>
+      </w:r>
+    </w:p>
+    <w:p>
+      <w:r>
+        <w:t xml:space="preserve">En cuanto al </w:t>
+      </w:r>
       <w:r>
         <w:rPr>
           <w:i/>
         </w:rPr>
-        <w:t xml:space="preserve"> </w:t>
-      </w:r>
-      <w:r>
-        <w:t xml:space="preserve"> su pedido a lo largo de su preparación y envío.</w:t>
-      </w:r>
-    </w:p>
-    <w:p>
-      <w:r>
-        <w:t xml:space="preserve">En cuanto al </w:t>
-      </w:r>
-      <w:r>
-        <w:rPr>
-          <w:i/>
-        </w:rPr>
         <w:t>Negocio</w:t>
       </w:r>
       <w:r>
         <w:t>, no solo alivia el problema de las líneas telefónicas sino que puede tener muchos pedidos en simultáne</w:t>
       </w:r>
       <w:r>
-        <w:t>o debido a la naturaleza de un e-</w:t>
-      </w:r>
-      <w:proofErr w:type="spellStart"/>
-      <w:r>
-        <w:t>business</w:t>
-      </w:r>
-      <w:proofErr w:type="spellEnd"/>
+        <w:t>o debido a la naturaleza de un e-business</w:t>
+      </w:r>
       <w:r>
         <w:t>, pudiendo así obtener una mayor actividad y en consecuencia mayor ganancia.</w:t>
       </w:r>
@@ -5363,13 +5312,8 @@
         <w:t xml:space="preserve"> adherido al servicio, además de un porcentaje por cada pedido realizado </w:t>
       </w:r>
       <w:r>
-        <w:t>que tenga relación con el e-</w:t>
-      </w:r>
-      <w:proofErr w:type="spellStart"/>
-      <w:r>
-        <w:t>business</w:t>
-      </w:r>
-      <w:proofErr w:type="spellEnd"/>
+        <w:t>que tenga relación con el e-business</w:t>
+      </w:r>
       <w:r>
         <w:t>. Por otro lado, otra fuen</w:t>
       </w:r>
@@ -5470,13 +5414,8 @@
         <w:t xml:space="preserve"> La experiencia de usuario se enmarca en un sistema de puntajes en los cuales se pueden obtener distintas promociones a</w:t>
       </w:r>
       <w:r>
-        <w:t>corde al consumo creciente en el e-</w:t>
-      </w:r>
-      <w:proofErr w:type="spellStart"/>
-      <w:r>
-        <w:t>business</w:t>
-      </w:r>
-      <w:proofErr w:type="spellEnd"/>
+        <w:t>corde al consumo creciente en el e-business</w:t>
+      </w:r>
       <w:r>
         <w:t>, una especie de “juego” de jerarquías con beneficios en los pedidos.</w:t>
       </w:r>
@@ -5486,13 +5425,8 @@
         <w:t xml:space="preserve">La implantación del </w:t>
       </w:r>
       <w:r>
-        <w:t>e-</w:t>
-      </w:r>
-      <w:proofErr w:type="spellStart"/>
-      <w:r>
-        <w:t>business</w:t>
-      </w:r>
-      <w:proofErr w:type="spellEnd"/>
+        <w:t>e-business</w:t>
+      </w:r>
       <w:r>
         <w:t>, se realiza en la ciudad de San Nicolás de los Arroyos, ubicada al norte de la provincia de Buenos Aires. Se trata de una ciudad de tamaño median</w:t>
       </w:r>
@@ -5552,15 +5486,7 @@
         <w:ind w:left="714" w:hanging="357"/>
       </w:pPr>
       <w:r>
-        <w:t xml:space="preserve">Cercanía y conocimientos acerca de la cultura </w:t>
-      </w:r>
-      <w:proofErr w:type="spellStart"/>
-      <w:r>
-        <w:t>nicoleña</w:t>
-      </w:r>
-      <w:proofErr w:type="spellEnd"/>
-      <w:r>
-        <w:t xml:space="preserve"> frente a empresas similares que intentasen penetrar el mercado de la ciudad.</w:t>
+        <w:t>Cercanía y conocimientos acerca de la cultura nicoleña frente a empresas similares que intentasen penetrar el mercado de la ciudad.</w:t>
       </w:r>
     </w:p>
     <w:p>
@@ -5597,41 +5523,17 @@
       <w:r>
         <w:t xml:space="preserve">no contaminar en demasía el medio ambiente, para entregar los pedidos. En sintonía con la estrategia integral seleccionada, es necesario que la imagen del negocio se mantenga en todos los detalles de manera uniforme, esto se traduce en una gran dedicación al diseño del </w:t>
       </w:r>
-      <w:proofErr w:type="spellStart"/>
       <w:r>
         <w:rPr>
           <w:i/>
         </w:rPr>
-        <w:t>branding</w:t>
-      </w:r>
-      <w:proofErr w:type="spellEnd"/>
-      <w:r>
-        <w:rPr>
-          <w:i/>
-        </w:rPr>
-        <w:t xml:space="preserve"> </w:t>
+        <w:t xml:space="preserve">branding </w:t>
       </w:r>
       <w:r>
         <w:t>de la empresa, que se refleja</w:t>
       </w:r>
       <w:r>
-        <w:t xml:space="preserve"> en todos los aspectos que abarque el negocio (</w:t>
-      </w:r>
-      <w:proofErr w:type="spellStart"/>
-      <w:r>
-        <w:t>Ej</w:t>
-      </w:r>
-      <w:proofErr w:type="spellEnd"/>
-      <w:r>
-        <w:t xml:space="preserve">: plotter de motocicletas, oficina, sitio, publicidad, </w:t>
-      </w:r>
-      <w:proofErr w:type="spellStart"/>
-      <w:r>
-        <w:t>etc</w:t>
-      </w:r>
-      <w:proofErr w:type="spellEnd"/>
-      <w:r>
-        <w:t>).</w:t>
+        <w:t xml:space="preserve"> en todos los aspectos que abarque el negocio (Ej: plotter de motocicletas, oficina, sitio, publicidad, etc).</w:t>
       </w:r>
       <w:r>
         <w:br w:type="page"/>
@@ -5641,40 +5543,32 @@
       <w:pPr>
         <w:pStyle w:val="Ttulo1"/>
       </w:pPr>
-      <w:bookmarkStart w:id="4" w:name="_Toc419326842"/>
+      <w:bookmarkStart w:id="5" w:name="_Toc419326842"/>
       <w:r>
         <w:lastRenderedPageBreak/>
         <w:t>1. Desripción general</w:t>
       </w:r>
-      <w:bookmarkEnd w:id="4"/>
+      <w:bookmarkEnd w:id="5"/>
     </w:p>
     <w:p>
       <w:pPr>
         <w:pStyle w:val="Ttulo2"/>
       </w:pPr>
-      <w:bookmarkStart w:id="5" w:name="_Toc419326843"/>
+      <w:bookmarkStart w:id="6" w:name="_Toc419326843"/>
       <w:r>
         <w:t xml:space="preserve">1.1 </w:t>
       </w:r>
       <w:r>
         <w:t>Descripción básica del negocio:</w:t>
       </w:r>
-      <w:bookmarkEnd w:id="5"/>
+      <w:bookmarkEnd w:id="6"/>
     </w:p>
     <w:p>
       <w:r>
         <w:t>La idea principal de proyecto es</w:t>
       </w:r>
       <w:r>
-        <w:t xml:space="preserve"> un e-</w:t>
-      </w:r>
-      <w:proofErr w:type="spellStart"/>
-      <w:r>
-        <w:t>business</w:t>
-      </w:r>
-      <w:proofErr w:type="spellEnd"/>
-      <w:r>
-        <w:t xml:space="preserve"> que funcione </w:t>
+        <w:t xml:space="preserve"> un e-business que funcione </w:t>
       </w:r>
       <w:r>
         <w:t xml:space="preserve">como un intermediario entre el </w:t>
@@ -5774,28 +5668,15 @@
         <w:t>Negocios</w:t>
       </w:r>
       <w:r>
-        <w:t xml:space="preserve"> adheridos al e-</w:t>
-      </w:r>
-      <w:proofErr w:type="spellStart"/>
-      <w:r>
-        <w:t>business</w:t>
-      </w:r>
-      <w:proofErr w:type="spellEnd"/>
+        <w:t xml:space="preserve"> adheridos al e-business</w:t>
+      </w:r>
       <w:r>
         <w:t xml:space="preserve">. </w:t>
       </w:r>
     </w:p>
     <w:p>
       <w:r>
-        <w:t>El e-</w:t>
-      </w:r>
-      <w:proofErr w:type="spellStart"/>
-      <w:r>
-        <w:t>business</w:t>
-      </w:r>
-      <w:proofErr w:type="spellEnd"/>
-      <w:r>
-        <w:t xml:space="preserve"> es insertado</w:t>
+        <w:t>El e-business es insertado</w:t>
       </w:r>
       <w:r>
         <w:t xml:space="preserve"> in</w:t>
@@ -5809,15 +5690,7 @@
     </w:p>
     <w:p>
       <w:r>
-        <w:t>Se busca promocionar el proyecto mediante diversas estrategias de marketing (</w:t>
-      </w:r>
-      <w:proofErr w:type="spellStart"/>
-      <w:r>
-        <w:t>plotteo</w:t>
-      </w:r>
-      <w:proofErr w:type="spellEnd"/>
-      <w:r>
-        <w:t xml:space="preserve"> de motocicletas, publicidad en diferentes medios de comunicación, local físico como sede administrativa) con la idea de establecer a la plataforma en una buena posición competitiva frente a la realización de pedidos por medios telefónicos o personales.</w:t>
+        <w:t>Se busca promocionar el proyecto mediante diversas estrategias de marketing (plotteo de motocicletas, publicidad en diferentes medios de comunicación, local físico como sede administrativa) con la idea de establecer a la plataforma en una buena posición competitiva frente a la realización de pedidos por medios telefónicos o personales.</w:t>
       </w:r>
     </w:p>
     <w:p>
@@ -5894,15 +5767,7 @@
     </w:p>
     <w:p>
       <w:r>
-        <w:t>Desde la modalidad de un e-</w:t>
-      </w:r>
-      <w:proofErr w:type="spellStart"/>
-      <w:r>
-        <w:t>commerce</w:t>
-      </w:r>
-      <w:proofErr w:type="spellEnd"/>
-      <w:r>
-        <w:t xml:space="preserve">, se puede </w:t>
+        <w:t xml:space="preserve">Desde la modalidad de un e-commerce, se puede </w:t>
       </w:r>
       <w:r>
         <w:t xml:space="preserve">definir al </w:t>
@@ -5943,7 +5808,7 @@
       <w:pPr>
         <w:pStyle w:val="Ttulo2"/>
       </w:pPr>
-      <w:bookmarkStart w:id="6" w:name="_Toc419326844"/>
+      <w:bookmarkStart w:id="7" w:name="_Toc419326844"/>
       <w:r>
         <w:lastRenderedPageBreak/>
         <w:t xml:space="preserve">1.2 </w:t>
@@ -5951,19 +5816,11 @@
       <w:r>
         <w:t>Situación Actual del negocio</w:t>
       </w:r>
-      <w:bookmarkEnd w:id="6"/>
-    </w:p>
-    <w:p>
-      <w:r>
-        <w:t>Actualmente la ciudad de San Nicolás de los arroyos no cuenta con un sitio web por el cual se pueda realizar pedidos del orden gastronómicos (generalmente estos se realizan de forma telefónica o personalmente), por lo cual se pretende insertar un e-</w:t>
-      </w:r>
-      <w:proofErr w:type="spellStart"/>
-      <w:r>
-        <w:t>business</w:t>
-      </w:r>
-      <w:proofErr w:type="spellEnd"/>
-      <w:r>
-        <w:t xml:space="preserve"> que brinde una solución a la metodología actual con la que se realizan. Al día de hoy este se encuentra en desarrollo.</w:t>
+      <w:bookmarkEnd w:id="7"/>
+    </w:p>
+    <w:p>
+      <w:r>
+        <w:t>Actualmente la ciudad de San Nicolás de los arroyos no cuenta con un sitio web por el cual se pueda realizar pedidos del orden gastronómicos (generalmente estos se realizan de forma telefónica o personalmente), por lo cual se pretende insertar un e-business que brinde una solución a la metodología actual con la que se realizan. Al día de hoy este se encuentra en desarrollo.</w:t>
       </w:r>
     </w:p>
     <w:p>
@@ -6001,7 +5858,7 @@
       <w:pPr>
         <w:pStyle w:val="Ttulo2"/>
       </w:pPr>
-      <w:bookmarkStart w:id="7" w:name="_Toc419326845"/>
+      <w:bookmarkStart w:id="8" w:name="_Toc419326845"/>
       <w:r>
         <w:t xml:space="preserve">1.3 </w:t>
       </w:r>
@@ -6011,22 +5868,14 @@
       <w:r>
         <w:t>proyecto?</w:t>
       </w:r>
-      <w:bookmarkEnd w:id="7"/>
+      <w:bookmarkEnd w:id="8"/>
     </w:p>
     <w:p>
       <w:r>
         <w:t>En la ciudad de San Nicolás no existe la posibilidad de r</w:t>
       </w:r>
       <w:r>
-        <w:t>ealizar pedidos a través de un e-</w:t>
-      </w:r>
-      <w:proofErr w:type="spellStart"/>
-      <w:r>
-        <w:t>commerce</w:t>
-      </w:r>
-      <w:proofErr w:type="spellEnd"/>
-      <w:r>
-        <w:t xml:space="preserve">, </w:t>
+        <w:t xml:space="preserve">ealizar pedidos a través de un e-commerce, </w:t>
       </w:r>
       <w:r>
         <w:t xml:space="preserve"> por lo cual  </w:t>
@@ -6051,15 +5900,7 @@
         <w:t>el sitio</w:t>
       </w:r>
       <w:r>
-        <w:t xml:space="preserve"> de pedidos online </w:t>
-      </w:r>
-      <w:proofErr w:type="spellStart"/>
-      <w:r>
-        <w:t>Pedidosya</w:t>
-      </w:r>
-      <w:proofErr w:type="spellEnd"/>
-      <w:r>
-        <w:t xml:space="preserve">, a diferencia de esta, una característica que sobresale, es la posibilidad que otorga al </w:t>
+        <w:t xml:space="preserve"> de pedidos online Pedidosya, a diferencia de esta, una característica que sobresale, es la posibilidad que otorga al </w:t>
       </w:r>
       <w:r>
         <w:rPr>
@@ -6068,15 +5909,7 @@
         <w:t>Negocio</w:t>
       </w:r>
       <w:r>
-        <w:t xml:space="preserve"> la integración del servicio de </w:t>
-      </w:r>
-      <w:proofErr w:type="spellStart"/>
-      <w:r>
-        <w:t>delivery</w:t>
-      </w:r>
-      <w:proofErr w:type="spellEnd"/>
-      <w:r>
-        <w:t xml:space="preserve"> inteligente, de manera que el cliente pueda destinar todos sus recursos a su objetivo principal.</w:t>
+        <w:t xml:space="preserve"> la integración del servicio de delivery inteligente, de manera que el cliente pueda destinar todos sus recursos a su objetivo principal.</w:t>
       </w:r>
       <w:r>
         <w:t xml:space="preserve"> </w:t>
@@ -6171,22 +6004,14 @@
         <w:t>é</w:t>
       </w:r>
       <w:r>
-        <w:t>ste, pudiendo lograr así una ventaja sobre las demás experiencias básicas de “</w:t>
-      </w:r>
-      <w:proofErr w:type="spellStart"/>
-      <w:r>
-        <w:t>delivery</w:t>
-      </w:r>
-      <w:proofErr w:type="spellEnd"/>
-      <w:r>
-        <w:t>”.</w:t>
+        <w:t>ste, pudiendo lograr así una ventaja sobre las demás experiencias básicas de “delivery”.</w:t>
       </w:r>
     </w:p>
     <w:p>
       <w:pPr>
         <w:pStyle w:val="Ttulo2"/>
       </w:pPr>
-      <w:bookmarkStart w:id="8" w:name="_Toc419326846"/>
+      <w:bookmarkStart w:id="9" w:name="_Toc419326846"/>
       <w:r>
         <w:t xml:space="preserve">1.4 </w:t>
       </w:r>
@@ -6196,7 +6021,7 @@
       <w:r>
         <w:t>principales que harán exitoso al proyecto</w:t>
       </w:r>
-      <w:bookmarkEnd w:id="8"/>
+      <w:bookmarkEnd w:id="9"/>
     </w:p>
     <w:p>
       <w:pPr>
@@ -6255,15 +6080,7 @@
         <w:spacing w:line="276" w:lineRule="auto"/>
       </w:pPr>
       <w:r>
-        <w:t xml:space="preserve">Cercanía y conocimientos acerca de la cultura </w:t>
-      </w:r>
-      <w:proofErr w:type="spellStart"/>
-      <w:r>
-        <w:t>nicoleña</w:t>
-      </w:r>
-      <w:proofErr w:type="spellEnd"/>
-      <w:r>
-        <w:t xml:space="preserve"> frente a empresas similares que intentasen penetrar el mercado de la ciudad</w:t>
+        <w:t>Cercanía y conocimientos acerca de la cultura nicoleña frente a empresas similares que intentasen penetrar el mercado de la ciudad</w:t>
       </w:r>
     </w:p>
     <w:p>
@@ -6399,65 +6216,47 @@
       <w:pPr>
         <w:pStyle w:val="Ttulo2"/>
       </w:pPr>
-      <w:bookmarkStart w:id="9" w:name="_Toc419326847"/>
+      <w:bookmarkStart w:id="10" w:name="_Toc419326847"/>
       <w:r>
         <w:lastRenderedPageBreak/>
         <w:t>1.5 mision, vision y propositos estrategicos</w:t>
       </w:r>
-      <w:bookmarkEnd w:id="9"/>
+      <w:bookmarkEnd w:id="10"/>
     </w:p>
     <w:p>
       <w:pPr>
         <w:pStyle w:val="Ttulo3"/>
       </w:pPr>
-      <w:bookmarkStart w:id="10" w:name="_Toc419326848"/>
+      <w:bookmarkStart w:id="11" w:name="_Toc419326848"/>
       <w:r>
         <w:t>Visión</w:t>
       </w:r>
-      <w:bookmarkEnd w:id="10"/>
-    </w:p>
-    <w:p>
-      <w:proofErr w:type="spellStart"/>
-      <w:r>
-        <w:t>Pickupmeal</w:t>
-      </w:r>
-      <w:proofErr w:type="spellEnd"/>
-      <w:r>
-        <w:t xml:space="preserve"> tiene como visión establecerse como referente tecnológico de la ciudad de San Nicolás y representar a la innovación en el área gastronómica y de logística. Servir como insumo básico en la cadena de valor de la misma. Lograr una posición estratégica estable.</w:t>
+      <w:bookmarkEnd w:id="11"/>
+    </w:p>
+    <w:p>
+      <w:r>
+        <w:t>Pickupmeal tiene como visión establecerse como referente tecnológico de la ciudad de San Nicolás y representar a la innovación en el área gastronómica y de logística. Servir como insumo básico en la cadena de valor de la misma. Lograr una posición estratégica estable.</w:t>
       </w:r>
     </w:p>
     <w:p>
       <w:pPr>
         <w:pStyle w:val="Ttulo3"/>
       </w:pPr>
-      <w:bookmarkStart w:id="11" w:name="_Toc419326849"/>
+      <w:bookmarkStart w:id="12" w:name="_Toc419326849"/>
       <w:r>
         <w:t>Misión</w:t>
       </w:r>
-      <w:bookmarkEnd w:id="11"/>
-    </w:p>
-    <w:p>
-      <w:proofErr w:type="spellStart"/>
-      <w:r>
-        <w:t>Pickupmeal</w:t>
-      </w:r>
-      <w:proofErr w:type="spellEnd"/>
-      <w:r>
-        <w:t xml:space="preserve"> es una empresa dedicada a la intermediación y logística entre todas las personas que deseen deleitarse con la oferta gastronómica de la ciudad de San Nicolás y los negocios que la ofrecen. Posibilitando dicha interacción a la simple necesidad de un dispositivo que pueda tener acceso a Internet. </w:t>
+      <w:bookmarkEnd w:id="12"/>
+    </w:p>
+    <w:p>
+      <w:r>
+        <w:t xml:space="preserve">Pickupmeal es una empresa dedicada a la intermediación y logística entre todas las personas que deseen deleitarse con la oferta gastronómica de la ciudad de San Nicolás y los negocios que la ofrecen. Posibilitando dicha interacción a la simple necesidad de un dispositivo que pueda tener acceso a Internet. </w:t>
       </w:r>
       <w:r>
         <w:t>Redefinir</w:t>
       </w:r>
       <w:r>
-        <w:t xml:space="preserve"> la experiencia del </w:t>
-      </w:r>
-      <w:proofErr w:type="spellStart"/>
-      <w:r>
-        <w:t>Delivery</w:t>
-      </w:r>
-      <w:proofErr w:type="spellEnd"/>
-      <w:r>
-        <w:t xml:space="preserve"> en el auge tecnológico del siglo XXI. </w:t>
+        <w:t xml:space="preserve"> la experiencia del Delivery en el auge tecnológico del siglo XXI. </w:t>
       </w:r>
       <w:r>
         <w:t xml:space="preserve">La </w:t>
@@ -6476,11 +6275,11 @@
       <w:pPr>
         <w:pStyle w:val="Ttulo3"/>
       </w:pPr>
-      <w:bookmarkStart w:id="12" w:name="_Toc419326850"/>
+      <w:bookmarkStart w:id="13" w:name="_Toc419326850"/>
       <w:r>
         <w:t>Propósitos estrategicos</w:t>
       </w:r>
-      <w:bookmarkEnd w:id="12"/>
+      <w:bookmarkEnd w:id="13"/>
     </w:p>
     <w:p>
       <w:pPr>
@@ -6531,21 +6330,11 @@
         <w:t>Usuarios</w:t>
       </w:r>
       <w:r>
-        <w:t>: Se busca lograr este objetivo mediante la promoción del e-</w:t>
-      </w:r>
-      <w:proofErr w:type="spellStart"/>
-      <w:r>
-        <w:t>commerce</w:t>
-      </w:r>
-      <w:proofErr w:type="spellEnd"/>
-      <w:r>
-        <w:t xml:space="preserve">, utilizando diferentes estrategias como: promociones, campañas publicitarias, ya sea en medios distintos medios de comunicación como en la vía pública, mediante el uso de </w:t>
-      </w:r>
-      <w:proofErr w:type="spellStart"/>
+        <w:t xml:space="preserve">: Se busca lograr este objetivo mediante la promoción del e-commerce, utilizando diferentes estrategias como: promociones, campañas publicitarias, ya sea en medios distintos medios de comunicación como en la vía pública, mediante el uso de </w:t>
+      </w:r>
       <w:r>
         <w:t>merchandising</w:t>
       </w:r>
-      <w:proofErr w:type="spellEnd"/>
       <w:r>
         <w:t xml:space="preserve"> (calcomanías, lapiceras, tazas) y demás ofertas que atraigan la atención de los usuarios. </w:t>
       </w:r>
@@ -6564,15 +6353,7 @@
         </w:rPr>
       </w:pPr>
       <w:r>
-        <w:t>Maximizar la performance de entrega: Éste propósito aparece como un ápice del e-</w:t>
-      </w:r>
-      <w:proofErr w:type="spellStart"/>
-      <w:r>
-        <w:t>business</w:t>
-      </w:r>
-      <w:proofErr w:type="spellEnd"/>
-      <w:r>
-        <w:t xml:space="preserve">, por el cual se trata de reducir los tiempos de entrega al máximo a partir de la  constante comunicación con el </w:t>
+        <w:t xml:space="preserve">Maximizar la performance de entrega: Éste propósito aparece como un ápice del e-business, por el cual se trata de reducir los tiempos de entrega al máximo a partir de la  constante comunicación con el </w:t>
       </w:r>
       <w:r>
         <w:rPr>
@@ -6623,15 +6404,7 @@
         <w:t>pretende</w:t>
       </w:r>
       <w:r>
-        <w:t xml:space="preserve"> mediante distintos servicios destacados, redefinir la experiencia del </w:t>
-      </w:r>
-      <w:proofErr w:type="spellStart"/>
-      <w:r>
-        <w:t>delivery</w:t>
-      </w:r>
-      <w:proofErr w:type="spellEnd"/>
-      <w:r>
-        <w:t xml:space="preserve"> radicalmente, de manera que los clientes se sientan atraídos por el servicio y además </w:t>
+        <w:t xml:space="preserve"> mediante distintos servicios destacados, redefinir la experiencia del delivery radicalmente, de manera que los clientes se sientan atraídos por el servicio y además </w:t>
       </w:r>
       <w:r>
         <w:t>lograr una relación lo más</w:t>
@@ -6657,11 +6430,9 @@
       <w:r>
         <w:t xml:space="preserve"> con la adicción del servicio de </w:t>
       </w:r>
-      <w:proofErr w:type="spellStart"/>
       <w:r>
         <w:t>delivery</w:t>
       </w:r>
-      <w:proofErr w:type="spellEnd"/>
       <w:r>
         <w:t xml:space="preserve"> lo que se buscar </w:t>
       </w:r>
@@ -6689,11 +6460,11 @@
       <w:pPr>
         <w:pStyle w:val="Ttulo2"/>
       </w:pPr>
-      <w:bookmarkStart w:id="13" w:name="_Toc419326851"/>
+      <w:bookmarkStart w:id="14" w:name="_Toc419326851"/>
       <w:r>
         <w:t>1.6 Identificacion de la oportunidad de negocio</w:t>
       </w:r>
-      <w:bookmarkEnd w:id="13"/>
+      <w:bookmarkEnd w:id="14"/>
     </w:p>
     <w:p>
       <w:r>
@@ -6803,35 +6574,13 @@
         <w:t xml:space="preserve">necesidad evidente </w:t>
       </w:r>
       <w:r>
-        <w:t xml:space="preserve">de optimización de recursos, tiempos y materiales, que no solo facilita y mejora la actividad de los restaurantes en relación al servicio de </w:t>
-      </w:r>
-      <w:proofErr w:type="spellStart"/>
-      <w:r>
-        <w:t>Delivery</w:t>
-      </w:r>
-      <w:proofErr w:type="spellEnd"/>
-      <w:r>
-        <w:t xml:space="preserve">, sino también, que cambia completamente la experiencia de usuario para que sea mucho más satisfactoria que la actual. También afecta la imagen de los locales, ayudándolos en su posicionamiento estratégico. Se trata de una propuesta </w:t>
+        <w:t xml:space="preserve">de optimización de recursos, tiempos y materiales, que no solo facilita y mejora la actividad de los restaurantes en relación al servicio de Delivery, sino también, que cambia completamente la experiencia de usuario para que sea mucho más satisfactoria que la actual. También afecta la imagen de los locales, ayudándolos en su posicionamiento estratégico. Se trata de una propuesta </w:t>
       </w:r>
       <w:r>
         <w:rPr>
           <w:i/>
         </w:rPr>
-        <w:t xml:space="preserve"> </w:t>
-      </w:r>
-      <w:proofErr w:type="spellStart"/>
-      <w:r>
-        <w:rPr>
-          <w:i/>
-        </w:rPr>
-        <w:t>win-win</w:t>
-      </w:r>
-      <w:proofErr w:type="spellEnd"/>
-      <w:r>
-        <w:rPr>
-          <w:i/>
-        </w:rPr>
-        <w:t xml:space="preserve"> </w:t>
+        <w:t xml:space="preserve"> win-win </w:t>
       </w:r>
       <w:r>
         <w:t xml:space="preserve">para todos. </w:t>
@@ -6845,7 +6594,7 @@
       <w:pPr>
         <w:pStyle w:val="Ttulo2"/>
       </w:pPr>
-      <w:bookmarkStart w:id="14" w:name="_Toc419326852"/>
+      <w:bookmarkStart w:id="15" w:name="_Toc419326852"/>
       <w:r>
         <w:lastRenderedPageBreak/>
         <w:t xml:space="preserve">1.7 </w:t>
@@ -6856,7 +6605,7 @@
       <w:r>
         <w:t>apacidades centrales</w:t>
       </w:r>
-      <w:bookmarkEnd w:id="14"/>
+      <w:bookmarkEnd w:id="15"/>
       <w:r>
         <w:t xml:space="preserve"> </w:t>
       </w:r>
@@ -6987,7 +6736,6 @@
         </w:rPr>
         <w:t xml:space="preserve">cio y la duración de los mismos. Es fundamental mantener constantemente la mejor planeación para la logística aplicada a la hora de diagramar rutas de entrega de pedidos para que los tiempos de entrega sean acordes, para evitar un uso excesivo de los vehículos para no tenga un impacto en los gastos de combustible ni en el medio ambiente. Un recurso que sirve mucho para lograr este fin es la capacidad de lograr un </w:t>
       </w:r>
-      <w:proofErr w:type="spellStart"/>
       <w:r>
         <w:rPr>
           <w:rFonts w:cs="Arial"/>
@@ -6995,9 +6743,33 @@
           <w:color w:val="333333"/>
           <w:shd w:val="clear" w:color="auto" w:fill="FFFFFF"/>
         </w:rPr>
-        <w:t>feedback</w:t>
-      </w:r>
-      <w:proofErr w:type="spellEnd"/>
+        <w:t xml:space="preserve">feedback </w:t>
+      </w:r>
+      <w:r>
+        <w:rPr>
+          <w:rFonts w:cs="Arial"/>
+          <w:color w:val="333333"/>
+          <w:shd w:val="clear" w:color="auto" w:fill="FFFFFF"/>
+        </w:rPr>
+        <w:t>propio arrojado por el e-business para interpretar el funcionamiento del mismo en pos de mejorar continuamente.</w:t>
+      </w:r>
+    </w:p>
+    <w:p>
+      <w:pPr>
+        <w:rPr>
+          <w:rFonts w:cs="Arial"/>
+          <w:color w:val="333333"/>
+          <w:shd w:val="clear" w:color="auto" w:fill="FFFFFF"/>
+        </w:rPr>
+      </w:pPr>
+      <w:r>
+        <w:rPr>
+          <w:rFonts w:cs="Arial"/>
+          <w:color w:val="333333"/>
+          <w:shd w:val="clear" w:color="auto" w:fill="FFFFFF"/>
+        </w:rPr>
+        <w:t xml:space="preserve">Por otra parte, es esencial que la relación con el </w:t>
+      </w:r>
       <w:r>
         <w:rPr>
           <w:rFonts w:cs="Arial"/>
@@ -7005,7 +6777,7 @@
           <w:color w:val="333333"/>
           <w:shd w:val="clear" w:color="auto" w:fill="FFFFFF"/>
         </w:rPr>
-        <w:t xml:space="preserve"> </w:t>
+        <w:t xml:space="preserve">Negocio </w:t>
       </w:r>
       <w:r>
         <w:rPr>
@@ -7013,42 +6785,15 @@
           <w:color w:val="333333"/>
           <w:shd w:val="clear" w:color="auto" w:fill="FFFFFF"/>
         </w:rPr>
-        <w:t>propio arrojado por el e-</w:t>
-      </w:r>
-      <w:proofErr w:type="spellStart"/>
+        <w:t xml:space="preserve">sea lo más íntima posible, que existan canales de comunicación inmediata para la solución de inconvenientes como también para lograr una mejora continua en equipo. </w:t>
+      </w:r>
       <w:r>
         <w:rPr>
           <w:rFonts w:cs="Arial"/>
           <w:color w:val="333333"/>
           <w:shd w:val="clear" w:color="auto" w:fill="FFFFFF"/>
         </w:rPr>
-        <w:t>business</w:t>
-      </w:r>
-      <w:proofErr w:type="spellEnd"/>
-      <w:r>
-        <w:rPr>
-          <w:rFonts w:cs="Arial"/>
-          <w:color w:val="333333"/>
-          <w:shd w:val="clear" w:color="auto" w:fill="FFFFFF"/>
-        </w:rPr>
-        <w:t xml:space="preserve"> para interpretar el funcionamiento del mismo en pos de mejorar continuamente.</w:t>
-      </w:r>
-    </w:p>
-    <w:p>
-      <w:pPr>
-        <w:rPr>
-          <w:rFonts w:cs="Arial"/>
-          <w:color w:val="333333"/>
-          <w:shd w:val="clear" w:color="auto" w:fill="FFFFFF"/>
-        </w:rPr>
-      </w:pPr>
-      <w:r>
-        <w:rPr>
-          <w:rFonts w:cs="Arial"/>
-          <w:color w:val="333333"/>
-          <w:shd w:val="clear" w:color="auto" w:fill="FFFFFF"/>
-        </w:rPr>
-        <w:t xml:space="preserve">Por otra parte, es esencial que la relación con el </w:t>
+        <w:t xml:space="preserve">Este vínculo permite que al funcionar en sintonía las partes del </w:t>
       </w:r>
       <w:r>
         <w:rPr>
@@ -7065,15 +6810,7 @@
           <w:color w:val="333333"/>
           <w:shd w:val="clear" w:color="auto" w:fill="FFFFFF"/>
         </w:rPr>
-        <w:t xml:space="preserve">sea lo más íntima posible, que existan canales de comunicación inmediata para la solución de inconvenientes como también para lograr una mejora continua en equipo. </w:t>
-      </w:r>
-      <w:r>
-        <w:rPr>
-          <w:rFonts w:cs="Arial"/>
-          <w:color w:val="333333"/>
-          <w:shd w:val="clear" w:color="auto" w:fill="FFFFFF"/>
-        </w:rPr>
-        <w:t xml:space="preserve">Este vínculo permite que al funcionar en sintonía las partes del </w:t>
+        <w:t xml:space="preserve">y la </w:t>
       </w:r>
       <w:r>
         <w:rPr>
@@ -7082,7 +6819,7 @@
           <w:color w:val="333333"/>
           <w:shd w:val="clear" w:color="auto" w:fill="FFFFFF"/>
         </w:rPr>
-        <w:t xml:space="preserve">Negocio </w:t>
+        <w:t>Empresa</w:t>
       </w:r>
       <w:r>
         <w:rPr>
@@ -7090,7 +6827,7 @@
           <w:color w:val="333333"/>
           <w:shd w:val="clear" w:color="auto" w:fill="FFFFFF"/>
         </w:rPr>
-        <w:t xml:space="preserve">y la </w:t>
+        <w:t xml:space="preserve">, se logra una gran mejoría en la experiencia del </w:t>
       </w:r>
       <w:r>
         <w:rPr>
@@ -7099,7 +6836,7 @@
           <w:color w:val="333333"/>
           <w:shd w:val="clear" w:color="auto" w:fill="FFFFFF"/>
         </w:rPr>
-        <w:t>Empresa</w:t>
+        <w:t>Usuario</w:t>
       </w:r>
       <w:r>
         <w:rPr>
@@ -7107,7 +6844,7 @@
           <w:color w:val="333333"/>
           <w:shd w:val="clear" w:color="auto" w:fill="FFFFFF"/>
         </w:rPr>
-        <w:t xml:space="preserve">, se logra una gran mejoría en la experiencia del </w:t>
+        <w:t xml:space="preserve">. El </w:t>
       </w:r>
       <w:r>
         <w:rPr>
@@ -7116,7 +6853,7 @@
           <w:color w:val="333333"/>
           <w:shd w:val="clear" w:color="auto" w:fill="FFFFFF"/>
         </w:rPr>
-        <w:t>Usuario</w:t>
+        <w:t>todo</w:t>
       </w:r>
       <w:r>
         <w:rPr>
@@ -7124,7 +6861,24 @@
           <w:color w:val="333333"/>
           <w:shd w:val="clear" w:color="auto" w:fill="FFFFFF"/>
         </w:rPr>
-        <w:t xml:space="preserve">. El </w:t>
+        <w:t xml:space="preserve"> se estabiliza y mejora con el paso del tiempo.</w:t>
+      </w:r>
+    </w:p>
+    <w:p>
+      <w:pPr>
+        <w:rPr>
+          <w:rFonts w:cs="Arial"/>
+          <w:color w:val="333333"/>
+          <w:shd w:val="clear" w:color="auto" w:fill="FFFFFF"/>
+        </w:rPr>
+      </w:pPr>
+      <w:r>
+        <w:rPr>
+          <w:rFonts w:cs="Arial"/>
+          <w:color w:val="333333"/>
+          <w:shd w:val="clear" w:color="auto" w:fill="FFFFFF"/>
+        </w:rPr>
+        <w:t xml:space="preserve">Por último, a estas instancias del proyecto, es conveniente poseer una cierta habilidad en la captación de nuevos </w:t>
       </w:r>
       <w:r>
         <w:rPr>
@@ -7133,7 +6887,7 @@
           <w:color w:val="333333"/>
           <w:shd w:val="clear" w:color="auto" w:fill="FFFFFF"/>
         </w:rPr>
-        <w:t>todo</w:t>
+        <w:t xml:space="preserve">Usuarios </w:t>
       </w:r>
       <w:r>
         <w:rPr>
@@ -7141,24 +6895,7 @@
           <w:color w:val="333333"/>
           <w:shd w:val="clear" w:color="auto" w:fill="FFFFFF"/>
         </w:rPr>
-        <w:t xml:space="preserve"> se estabiliza y mejora con el paso del tiempo.</w:t>
-      </w:r>
-    </w:p>
-    <w:p>
-      <w:pPr>
-        <w:rPr>
-          <w:rFonts w:cs="Arial"/>
-          <w:color w:val="333333"/>
-          <w:shd w:val="clear" w:color="auto" w:fill="FFFFFF"/>
-        </w:rPr>
-      </w:pPr>
-      <w:r>
-        <w:rPr>
-          <w:rFonts w:cs="Arial"/>
-          <w:color w:val="333333"/>
-          <w:shd w:val="clear" w:color="auto" w:fill="FFFFFF"/>
-        </w:rPr>
-        <w:t xml:space="preserve">Por último, a estas instancias del proyecto, es conveniente poseer una cierta habilidad en la captación de nuevos </w:t>
+        <w:t xml:space="preserve">y </w:t>
       </w:r>
       <w:r>
         <w:rPr>
@@ -7167,7 +6904,7 @@
           <w:color w:val="333333"/>
           <w:shd w:val="clear" w:color="auto" w:fill="FFFFFF"/>
         </w:rPr>
-        <w:t xml:space="preserve">Usuarios </w:t>
+        <w:t>Negocios</w:t>
       </w:r>
       <w:r>
         <w:rPr>
@@ -7175,42 +6912,25 @@
           <w:color w:val="333333"/>
           <w:shd w:val="clear" w:color="auto" w:fill="FFFFFF"/>
         </w:rPr>
-        <w:t xml:space="preserve">y </w:t>
-      </w:r>
-      <w:r>
-        <w:rPr>
-          <w:rFonts w:cs="Arial"/>
-          <w:i/>
-          <w:color w:val="333333"/>
-          <w:shd w:val="clear" w:color="auto" w:fill="FFFFFF"/>
-        </w:rPr>
-        <w:t>Negocios</w:t>
-      </w:r>
-      <w:r>
+        <w:t xml:space="preserve"> para enriquecer la operatoria y generar más ganancias. </w:t>
+      </w:r>
+    </w:p>
+    <w:p>
+      <w:pPr>
+        <w:spacing w:after="200" w:line="264" w:lineRule="auto"/>
+        <w:jc w:val="left"/>
         <w:rPr>
           <w:rFonts w:cs="Arial"/>
           <w:color w:val="333333"/>
           <w:shd w:val="clear" w:color="auto" w:fill="FFFFFF"/>
         </w:rPr>
-        <w:t xml:space="preserve"> para enriquecer la operatoria y generar más ganancias. </w:t>
-      </w:r>
-    </w:p>
-    <w:p>
-      <w:pPr>
-        <w:spacing w:after="200" w:line="264" w:lineRule="auto"/>
-        <w:jc w:val="left"/>
+      </w:pPr>
+      <w:r>
         <w:rPr>
           <w:rFonts w:cs="Arial"/>
           <w:color w:val="333333"/>
           <w:shd w:val="clear" w:color="auto" w:fill="FFFFFF"/>
         </w:rPr>
-      </w:pPr>
-      <w:r>
-        <w:rPr>
-          <w:rFonts w:cs="Arial"/>
-          <w:color w:val="333333"/>
-          <w:shd w:val="clear" w:color="auto" w:fill="FFFFFF"/>
-        </w:rPr>
         <w:br w:type="page"/>
       </w:r>
     </w:p>
@@ -7218,7 +6938,7 @@
       <w:pPr>
         <w:pStyle w:val="Ttulo2"/>
       </w:pPr>
-      <w:bookmarkStart w:id="15" w:name="_Toc419326853"/>
+      <w:bookmarkStart w:id="16" w:name="_Toc419326853"/>
       <w:r>
         <w:lastRenderedPageBreak/>
         <w:t xml:space="preserve">1.8 propuesta </w:t>
@@ -7226,56 +6946,30 @@
       <w:r>
         <w:t>de valor para el cliente</w:t>
       </w:r>
-      <w:bookmarkEnd w:id="15"/>
+      <w:bookmarkEnd w:id="16"/>
       <w:r>
         <w:t xml:space="preserve"> </w:t>
       </w:r>
     </w:p>
     <w:p>
       <w:r>
-        <w:t>La propuesta de valor se puede tomar desde dos perspectivas, la primera es la referida al usuario final, el cual realiza sus pedidos mediante el e-</w:t>
-      </w:r>
-      <w:proofErr w:type="spellStart"/>
-      <w:r>
-        <w:t>commerce</w:t>
-      </w:r>
-      <w:proofErr w:type="spellEnd"/>
-      <w:r>
-        <w:t>, y la segunda está relacionada con los negocios adheridos.</w:t>
-      </w:r>
-    </w:p>
-    <w:p>
-      <w:r>
-        <w:t xml:space="preserve">Desde el punto de vista del usuario, se le ofrece diferentes servicios de modo que éste, a la hora de elegir, apueste por </w:t>
-      </w:r>
-      <w:proofErr w:type="spellStart"/>
-      <w:r>
-        <w:t>Pickupmeal</w:t>
-      </w:r>
-      <w:proofErr w:type="spellEnd"/>
-      <w:r>
-        <w:t xml:space="preserve"> en lugar de realizar los pedidos de la manera tradicional. Se puede mencionar por ejemplo, la posibilidad que se le ofrece al usuario de visualizar los negocios de acuerdo a sus preferencias, un conjunto de promociones relacionadas a los pedidos realizados anteriormente, un sistema de puntuación por el cual puede obtener diferentes tipos de beneficios y descuentos, la opción de “</w:t>
-      </w:r>
-      <w:proofErr w:type="spellStart"/>
+        <w:t>La propuesta de valor se puede tomar desde dos perspectivas, la primera es la referida al usuario final, el cual realiza sus pedidos mediante el e-commerce, y la segunda está relacionada con los negocios adheridos.</w:t>
+      </w:r>
+    </w:p>
+    <w:p>
+      <w:r>
+        <w:t>Desde el punto de vista del usuario, se le ofrece diferentes servicios de modo que éste, a la hora de elegir, apueste por Pickupmeal en lugar de realizar los pedidos de la manera tradicional. Se puede mencionar por ejemplo, la posibilidad que se le ofrece al usuario de visualizar los negocios de acuerdo a sus preferencias, un conjunto de promociones relacionadas a los pedidos realizados anteriormente, un sistema de puntuación por el cual puede obtener diferentes tipos de beneficios y descuentos, la opción de “</w:t>
+      </w:r>
       <w:r>
         <w:t>trackear</w:t>
       </w:r>
-      <w:proofErr w:type="spellEnd"/>
       <w:r>
         <w:t>” el pedido a partir del cual se puede verificar el estado del pedido en cualquier momento, entre otras funcionalidades útiles para el usuario.</w:t>
       </w:r>
     </w:p>
     <w:p>
       <w:r>
-        <w:t xml:space="preserve">Desde la perspectiva del negocio, las propuesta que se les ofrece son, por ejemplo, la versatilidad que pueden obtener sus clientes a la hora de realizar los pedidos, una gestión ordenada de los pedidos entrantes, estadísticas a partir de las ventas logradas y por último la posibilidad de </w:t>
-      </w:r>
-      <w:proofErr w:type="spellStart"/>
-      <w:r>
-        <w:t>tercerizar</w:t>
-      </w:r>
-      <w:proofErr w:type="spellEnd"/>
-      <w:r>
-        <w:t xml:space="preserve"> el módulo de entrega de pedidos, de modo que el negocio se libera de esta gestión y obtiene una logística apropiada a sus necesidades y la de sus clientes.</w:t>
+        <w:t>Desde la perspectiva del negocio, las propuesta que se les ofrece son, por ejemplo, la versatilidad que pueden obtener sus clientes a la hora de realizar los pedidos, una gestión ordenada de los pedidos entrantes, estadísticas a partir de las ventas logradas y por último la posibilidad de tercerizar el módulo de entrega de pedidos, de modo que el negocio se libera de esta gestión y obtiene una logística apropiada a sus necesidades y la de sus clientes.</w:t>
       </w:r>
     </w:p>
     <w:p/>
@@ -7283,11 +6977,11 @@
       <w:pPr>
         <w:pStyle w:val="Ttulo2"/>
       </w:pPr>
-      <w:bookmarkStart w:id="16" w:name="_Toc419326854"/>
+      <w:bookmarkStart w:id="17" w:name="_Toc419326854"/>
       <w:r>
         <w:t>1.9 valores nucleares de la organizacion</w:t>
       </w:r>
-      <w:bookmarkEnd w:id="16"/>
+      <w:bookmarkEnd w:id="17"/>
       <w:r>
         <w:t xml:space="preserve"> </w:t>
       </w:r>
@@ -7422,7 +7116,7 @@
       <w:pPr>
         <w:pStyle w:val="Ttulo2"/>
       </w:pPr>
-      <w:bookmarkStart w:id="17" w:name="_Toc419326855"/>
+      <w:bookmarkStart w:id="18" w:name="_Toc419326855"/>
       <w:r>
         <w:lastRenderedPageBreak/>
         <w:t xml:space="preserve">1.10 enfoque e iniciativas </w:t>
@@ -7430,7 +7124,7 @@
       <w:r>
         <w:t>estratégicas</w:t>
       </w:r>
-      <w:bookmarkEnd w:id="17"/>
+      <w:bookmarkEnd w:id="18"/>
     </w:p>
     <w:p>
       <w:r>
@@ -7816,15 +7510,7 @@
         </w:numPr>
       </w:pPr>
       <w:r>
-        <w:t>En el área de marketing: se utilizan distintos tipos de publicidades virales a través de las redes sociales para poder insertar el e-</w:t>
-      </w:r>
-      <w:proofErr w:type="spellStart"/>
-      <w:r>
-        <w:t>commerce</w:t>
-      </w:r>
-      <w:proofErr w:type="spellEnd"/>
-      <w:r>
-        <w:t xml:space="preserve"> dentro del segmente juvenil de los </w:t>
+        <w:t xml:space="preserve">En el área de marketing: se utilizan distintos tipos de publicidades virales a través de las redes sociales para poder insertar el e-commerce dentro del segmente juvenil de los </w:t>
       </w:r>
       <w:r>
         <w:rPr>
@@ -7869,15 +7555,7 @@
         </w:numPr>
       </w:pPr>
       <w:r>
-        <w:t>En el área de servicio al cliente: se implementa dentro del e-</w:t>
-      </w:r>
-      <w:proofErr w:type="spellStart"/>
-      <w:r>
-        <w:t>business</w:t>
-      </w:r>
-      <w:proofErr w:type="spellEnd"/>
-      <w:r>
-        <w:t xml:space="preserve">, distintos canales especializados para la comunicación con los </w:t>
+        <w:t xml:space="preserve">En el área de servicio al cliente: se implementa dentro del e-business, distintos canales especializados para la comunicación con los </w:t>
       </w:r>
       <w:r>
         <w:rPr>
@@ -7898,41 +7576,25 @@
         </w:numPr>
       </w:pPr>
       <w:r>
-        <w:t>En el área de la investigación y desarrollo: se desarrollan módulos con distintas nuevas tecnologías para mejorar la performance del e-</w:t>
-      </w:r>
-      <w:proofErr w:type="spellStart"/>
-      <w:r>
-        <w:t>commerce</w:t>
-      </w:r>
-      <w:proofErr w:type="spellEnd"/>
-      <w:r>
-        <w:t>.</w:t>
+        <w:t>En el área de la investigación y desarrollo: se desarrollan módulos con distintas nuevas tecnologías para mejorar la performance del e-commerce.</w:t>
       </w:r>
     </w:p>
     <w:p>
       <w:pPr>
         <w:pStyle w:val="Ttulo2"/>
       </w:pPr>
-      <w:bookmarkStart w:id="18" w:name="_Toc419326856"/>
+      <w:bookmarkStart w:id="19" w:name="_Toc419326856"/>
       <w:r>
         <w:t>1.</w:t>
       </w:r>
       <w:r>
         <w:t>11 areas claves de resultados</w:t>
       </w:r>
-      <w:bookmarkEnd w:id="18"/>
-    </w:p>
-    <w:p>
-      <w:r>
-        <w:t>Se reconoce como área de resultado clave a los ámbitos de acción de las empresas de los cuales se necesita alcanzar los mejores resultados para lograr el éxito, estos sectores fijan prioridades sobre donde se deben enfocar los esfuerzos de e-</w:t>
-      </w:r>
-      <w:proofErr w:type="spellStart"/>
-      <w:r>
-        <w:t>business</w:t>
-      </w:r>
-      <w:proofErr w:type="spellEnd"/>
-      <w:r>
-        <w:t>, si se actúa bien en este aspecto, se puede garantizar el éxito. Por otro lado estas áreas en sí mismas no son objetivos, pero posibilitan orientarse en el camino correcto para obtener los mejores resultados.</w:t>
+      <w:bookmarkEnd w:id="19"/>
+    </w:p>
+    <w:p>
+      <w:r>
+        <w:t>Se reconoce como área de resultado clave a los ámbitos de acción de las empresas de los cuales se necesita alcanzar los mejores resultados para lograr el éxito, estos sectores fijan prioridades sobre donde se deben enfocar los esfuerzos de e-business, si se actúa bien en este aspecto, se puede garantizar el éxito. Por otro lado estas áreas en sí mismas no son objetivos, pero posibilitan orientarse en el camino correcto para obtener los mejores resultados.</w:t>
       </w:r>
     </w:p>
     <w:p>
@@ -7968,19 +7630,11 @@
       <w:r>
         <w:t xml:space="preserve"> por medio de </w:t>
       </w:r>
-      <w:proofErr w:type="spellStart"/>
       <w:r>
         <w:rPr>
           <w:i/>
         </w:rPr>
-        <w:t>Pickupmeal</w:t>
-      </w:r>
-      <w:proofErr w:type="spellEnd"/>
-      <w:r>
-        <w:rPr>
-          <w:i/>
-        </w:rPr>
-        <w:t>.</w:t>
+        <w:t>Pickupmeal.</w:t>
       </w:r>
       <w:r>
         <w:t xml:space="preserve"> A partir de un </w:t>
@@ -8045,15 +7699,7 @@
         <w:t xml:space="preserve">Negocios </w:t>
       </w:r>
       <w:r>
-        <w:t xml:space="preserve"> al e-</w:t>
-      </w:r>
-      <w:proofErr w:type="spellStart"/>
-      <w:r>
-        <w:t>business</w:t>
-      </w:r>
-      <w:proofErr w:type="spellEnd"/>
-      <w:r>
-        <w:t xml:space="preserve">, se puede tomar como indicador un porcentaje de incremento tanto en las ventas como la inserción de nuevos </w:t>
+        <w:t xml:space="preserve"> al e-business, se puede tomar como indicador un porcentaje de incremento tanto en las ventas como la inserción de nuevos </w:t>
       </w:r>
       <w:r>
         <w:rPr>
@@ -8084,12 +7730,12 @@
       <w:pPr>
         <w:pStyle w:val="Ttulo2"/>
       </w:pPr>
-      <w:bookmarkStart w:id="19" w:name="_Toc419326857"/>
+      <w:bookmarkStart w:id="20" w:name="_Toc419326857"/>
       <w:r>
         <w:lastRenderedPageBreak/>
         <w:t>1.12 ingreso al sector, estrategias de inserción</w:t>
       </w:r>
-      <w:bookmarkEnd w:id="19"/>
+      <w:bookmarkEnd w:id="20"/>
     </w:p>
     <w:p>
       <w:pPr>
@@ -8106,21 +7752,8 @@
         <w:t>pickupmeal.com</w:t>
       </w:r>
       <w:r>
-        <w:t>, es necesario realizar un análisis de todos los factores que influyen en el mercado en la que se inserta el e-</w:t>
-      </w:r>
-      <w:proofErr w:type="spellStart"/>
-      <w:r>
-        <w:t>business</w:t>
-      </w:r>
-      <w:proofErr w:type="spellEnd"/>
-      <w:r>
-        <w:t xml:space="preserve">. Basándose en las fuerzas competitivas propuestas por Michael </w:t>
-      </w:r>
-      <w:proofErr w:type="spellStart"/>
-      <w:r>
-        <w:t>Porter</w:t>
-      </w:r>
-      <w:proofErr w:type="spellEnd"/>
+        <w:t>, es necesario realizar un análisis de todos los factores que influyen en el mercado en la que se inserta el e-business. Basándose en las fuerzas competitivas propuestas por Michael Porter</w:t>
+      </w:r>
       <w:r>
         <w:rPr>
           <w:rStyle w:val="Refdenotaalpie"/>
@@ -8135,25 +7768,17 @@
       <w:pPr>
         <w:pStyle w:val="Ttulo3"/>
       </w:pPr>
-      <w:bookmarkStart w:id="20" w:name="_Toc406368248"/>
-      <w:bookmarkStart w:id="21" w:name="_Toc419326858"/>
+      <w:bookmarkStart w:id="21" w:name="_Toc406368248"/>
+      <w:bookmarkStart w:id="22" w:name="_Toc419326858"/>
       <w:r>
         <w:t>Competidores directos</w:t>
       </w:r>
-      <w:bookmarkEnd w:id="20"/>
       <w:bookmarkEnd w:id="21"/>
-    </w:p>
-    <w:p>
-      <w:r>
-        <w:t>Son aquellas empresas que producen el mismo producto o servicio que ofrece el e-</w:t>
-      </w:r>
-      <w:proofErr w:type="spellStart"/>
-      <w:r>
-        <w:t>business</w:t>
-      </w:r>
-      <w:proofErr w:type="spellEnd"/>
-      <w:r>
-        <w:t xml:space="preserve">. En especial con </w:t>
+      <w:bookmarkEnd w:id="22"/>
+    </w:p>
+    <w:p>
+      <w:r>
+        <w:t xml:space="preserve">Son aquellas empresas que producen el mismo producto o servicio que ofrece el e-business. En especial con </w:t>
       </w:r>
       <w:r>
         <w:rPr>
@@ -8169,46 +7794,25 @@
         <w:t>son</w:t>
       </w:r>
       <w:r>
-        <w:t xml:space="preserve"> todos los restaurantes o rotiserías que actualmente estén realizando </w:t>
-      </w:r>
-      <w:proofErr w:type="spellStart"/>
-      <w:r>
-        <w:t>deliveries</w:t>
-      </w:r>
-      <w:proofErr w:type="spellEnd"/>
-      <w:r>
-        <w:t xml:space="preserve"> y que no estén dispuestos a adherirse. Puede pensarse que no son competidores directos por que no poseen la misma forma de comunicarse con el cliente, pero sin embargo lo son por cumplir parte de la actividad que desarrollará el emprendimiento. En cuanto a la clientela y la experiencia en dicha actividad, obtienen una ventaja competitiva que es necesaria superar con una correcta estrategia para implantar la confianza y credibilidad en el servicio ofrecido. Representa un reto importante pero si se logra que los dueños de las empresas gastronómicas comprendan el beneficio que obtienen al desligarse del </w:t>
-      </w:r>
-      <w:proofErr w:type="spellStart"/>
-      <w:r>
-        <w:t>delivery</w:t>
-      </w:r>
-      <w:proofErr w:type="spellEnd"/>
-      <w:r>
-        <w:t xml:space="preserve"> y su logística, es muy probable que la acepten. </w:t>
+        <w:t xml:space="preserve"> todos los restaurantes o rotiserías que actualmente estén realizando deliveries y que no estén dispuestos a adherirse. Puede pensarse que no son competidores directos por que no poseen la misma forma de comunicarse con el cliente, pero sin embargo lo son por cumplir parte de la actividad que desarrollará el emprendimiento. En cuanto a la clientela y la experiencia en dicha actividad, obtienen una ventaja competitiva que es necesaria superar con una correcta estrategia para implantar la confianza y credibilidad en el servicio ofrecido. Representa un reto importante pero si se logra que los dueños de las empresas gastronómicas comprendan el beneficio que obtienen al desligarse del delivery y su logística, es muy probable que la acepten. </w:t>
       </w:r>
     </w:p>
     <w:p>
       <w:pPr>
         <w:pStyle w:val="Ttulo3"/>
       </w:pPr>
-      <w:bookmarkStart w:id="22" w:name="_Toc406368249"/>
-      <w:bookmarkStart w:id="23" w:name="_Toc419326859"/>
+      <w:bookmarkStart w:id="23" w:name="_Toc406368249"/>
+      <w:bookmarkStart w:id="24" w:name="_Toc419326859"/>
       <w:r>
         <w:t>Competidores potenciales</w:t>
       </w:r>
-      <w:bookmarkEnd w:id="22"/>
       <w:bookmarkEnd w:id="23"/>
-    </w:p>
-    <w:p>
-      <w:r>
-        <w:t>Son aquellas empresas que pueden representar una competencia directa en el futuro. En la situación analizada, pueden ser los sitios ya existentes a nivel mundial y nacional de pedido de comida online (</w:t>
-      </w:r>
-      <w:proofErr w:type="spellStart"/>
-      <w:r>
-        <w:t>PedidosYa</w:t>
-      </w:r>
-      <w:proofErr w:type="spellEnd"/>
+      <w:bookmarkEnd w:id="24"/>
+    </w:p>
+    <w:p>
+      <w:r>
+        <w:t>Son aquellas empresas que pueden representar una competencia directa en el futuro. En la situación analizada, pueden ser los sitios ya existentes a nivel mundial y nacional de pedido de comida online (PedidosYa</w:t>
+      </w:r>
       <w:r>
         <w:rPr>
           <w:rStyle w:val="Refdenotaalpie"/>
@@ -8216,13 +7820,8 @@
         <w:footnoteReference w:id="4"/>
       </w:r>
       <w:r>
-        <w:t xml:space="preserve">, </w:t>
-      </w:r>
-      <w:proofErr w:type="spellStart"/>
-      <w:r>
-        <w:t>HelloFood</w:t>
-      </w:r>
-      <w:proofErr w:type="spellEnd"/>
+        <w:t>, HelloFood</w:t>
+      </w:r>
       <w:r>
         <w:rPr>
           <w:rStyle w:val="Refdenotaalpie"/>
@@ -8230,13 +7829,8 @@
         <w:footnoteReference w:id="5"/>
       </w:r>
       <w:r>
-        <w:t xml:space="preserve">, </w:t>
-      </w:r>
-      <w:proofErr w:type="spellStart"/>
-      <w:r>
-        <w:t>SinImanes</w:t>
-      </w:r>
-      <w:proofErr w:type="spellEnd"/>
+        <w:t>, SinImanes</w:t>
+      </w:r>
       <w:r>
         <w:rPr>
           <w:rStyle w:val="Refdenotaalpie"/>
@@ -8244,13 +7838,8 @@
         <w:footnoteReference w:id="6"/>
       </w:r>
       <w:r>
-        <w:t xml:space="preserve">, </w:t>
-      </w:r>
-      <w:proofErr w:type="spellStart"/>
-      <w:r>
-        <w:t>OndaDelivery</w:t>
-      </w:r>
-      <w:proofErr w:type="spellEnd"/>
+        <w:t>, OndaDelivery</w:t>
+      </w:r>
       <w:r>
         <w:rPr>
           <w:rStyle w:val="Refdenotaalpie"/>
@@ -8288,24 +7877,24 @@
       <w:pPr>
         <w:pStyle w:val="Ttulo3"/>
       </w:pPr>
-      <w:bookmarkStart w:id="24" w:name="_Toc406368250"/>
-      <w:bookmarkStart w:id="25" w:name="_Toc419326860"/>
+      <w:bookmarkStart w:id="25" w:name="_Toc406368250"/>
+      <w:bookmarkStart w:id="26" w:name="_Toc419326860"/>
       <w:r>
         <w:lastRenderedPageBreak/>
         <w:t>Barreras de ingreso al sector</w:t>
       </w:r>
-      <w:bookmarkEnd w:id="24"/>
       <w:bookmarkEnd w:id="25"/>
+      <w:bookmarkEnd w:id="26"/>
     </w:p>
     <w:p>
       <w:pPr>
         <w:pStyle w:val="Ttulo4"/>
       </w:pPr>
-      <w:bookmarkStart w:id="26" w:name="_Toc406368252"/>
+      <w:bookmarkStart w:id="27" w:name="_Toc406368252"/>
       <w:r>
         <w:t>cantidad de usuarios</w:t>
       </w:r>
-      <w:bookmarkEnd w:id="26"/>
+      <w:bookmarkEnd w:id="27"/>
     </w:p>
     <w:p>
       <w:pPr>
@@ -8337,36 +7926,20 @@
       <w:pPr>
         <w:pStyle w:val="Ttulo4"/>
       </w:pPr>
-      <w:bookmarkStart w:id="27" w:name="_Toc406368253"/>
+      <w:bookmarkStart w:id="28" w:name="_Toc406368253"/>
       <w:r>
         <w:t>Requisitos de infraestructura</w:t>
       </w:r>
-      <w:bookmarkEnd w:id="27"/>
-    </w:p>
-    <w:p>
-      <w:r>
-        <w:t>Es necesario en el área de comercio electrónico contar con cierta infraestructura bien desarrollada relacionada a los aspectos de las telecomunicaciones y desarrollo de software. Muchos de estos aspectos están cubiertos en el caso del e-</w:t>
-      </w:r>
-      <w:proofErr w:type="spellStart"/>
-      <w:r>
-        <w:t>business</w:t>
-      </w:r>
-      <w:proofErr w:type="spellEnd"/>
-      <w:r>
-        <w:t xml:space="preserve"> gracias al alquiler de un servidor externo.</w:t>
-      </w:r>
-    </w:p>
-    <w:p>
-      <w:r>
-        <w:t xml:space="preserve">En cuanto a establecer el servicio de </w:t>
-      </w:r>
-      <w:proofErr w:type="spellStart"/>
-      <w:r>
-        <w:t>delivery</w:t>
-      </w:r>
-      <w:proofErr w:type="spellEnd"/>
-      <w:r>
-        <w:t xml:space="preserve">, es necesario contar con las motos siempre en buenas condiciones y una cantidad que sea acorde a las necesidades de pedidos que vayan surgiendo. </w:t>
+      <w:bookmarkEnd w:id="28"/>
+    </w:p>
+    <w:p>
+      <w:r>
+        <w:t>Es necesario en el área de comercio electrónico contar con cierta infraestructura bien desarrollada relacionada a los aspectos de las telecomunicaciones y desarrollo de software. Muchos de estos aspectos están cubiertos en el caso del e-business gracias al alquiler de un servidor externo.</w:t>
+      </w:r>
+    </w:p>
+    <w:p>
+      <w:r>
+        <w:t xml:space="preserve">En cuanto a establecer el servicio de delivery, es necesario contar con las motos siempre en buenas condiciones y una cantidad que sea acorde a las necesidades de pedidos que vayan surgiendo. </w:t>
       </w:r>
     </w:p>
     <w:p>
@@ -8381,31 +7954,15 @@
       <w:pPr>
         <w:pStyle w:val="Ttulo4"/>
       </w:pPr>
-      <w:bookmarkStart w:id="28" w:name="_Toc406368254"/>
+      <w:bookmarkStart w:id="29" w:name="_Toc406368254"/>
       <w:r>
         <w:t>Falta de experiencia en la industria</w:t>
       </w:r>
-      <w:bookmarkEnd w:id="28"/>
-    </w:p>
-    <w:p>
-      <w:r>
-        <w:t xml:space="preserve">En el ámbito del comercio electrónico, que es tan cambiante, no existe una manera única de realizar las cosas, sin embargo, es requerido cierto know-how del funcionamiento básico del mismo. Saber medir los rendimientos de las solicitudes de servicio, interpretar tendencias en base a los datos de las transacciones, poder entender el </w:t>
-      </w:r>
-      <w:proofErr w:type="spellStart"/>
-      <w:r>
-        <w:t>feedback</w:t>
-      </w:r>
-      <w:proofErr w:type="spellEnd"/>
-      <w:r>
-        <w:t xml:space="preserve"> de los usuarios, </w:t>
-      </w:r>
-      <w:proofErr w:type="spellStart"/>
-      <w:r>
-        <w:t>etc</w:t>
-      </w:r>
-      <w:proofErr w:type="spellEnd"/>
-      <w:r>
-        <w:t xml:space="preserve">, son aspectos fundamentales a tener en cuenta para poder lograr ser una empresa competitiva. </w:t>
+      <w:bookmarkEnd w:id="29"/>
+    </w:p>
+    <w:p>
+      <w:r>
+        <w:t xml:space="preserve">En el ámbito del comercio electrónico, que es tan cambiante, no existe una manera única de realizar las cosas, sin embargo, es requerido cierto know-how del funcionamiento básico del mismo. Saber medir los rendimientos de las solicitudes de servicio, interpretar tendencias en base a los datos de las transacciones, poder entender el feedback de los usuarios, etc, son aspectos fundamentales a tener en cuenta para poder lograr ser una empresa competitiva. </w:t>
       </w:r>
       <w:r>
         <w:rPr>
@@ -8418,11 +7975,11 @@
       <w:pPr>
         <w:pStyle w:val="Ttulo4"/>
       </w:pPr>
-      <w:bookmarkStart w:id="29" w:name="_Toc406368255"/>
+      <w:bookmarkStart w:id="30" w:name="_Toc406368255"/>
       <w:r>
         <w:t>Tipo de inversión</w:t>
       </w:r>
-      <w:bookmarkEnd w:id="29"/>
+      <w:bookmarkEnd w:id="30"/>
     </w:p>
     <w:p>
       <w:pPr>
@@ -8462,24 +8019,24 @@
       <w:pPr>
         <w:pStyle w:val="Ttulo3"/>
       </w:pPr>
-      <w:bookmarkStart w:id="30" w:name="_Toc406368256"/>
-      <w:bookmarkStart w:id="31" w:name="_Toc419326861"/>
+      <w:bookmarkStart w:id="31" w:name="_Toc406368256"/>
+      <w:bookmarkStart w:id="32" w:name="_Toc419326861"/>
       <w:r>
         <w:lastRenderedPageBreak/>
         <w:t>Barreras de salida del sector</w:t>
       </w:r>
-      <w:bookmarkEnd w:id="30"/>
       <w:bookmarkEnd w:id="31"/>
+      <w:bookmarkEnd w:id="32"/>
     </w:p>
     <w:p>
       <w:pPr>
         <w:pStyle w:val="Ttulo4"/>
       </w:pPr>
-      <w:bookmarkStart w:id="32" w:name="_Toc406368257"/>
+      <w:bookmarkStart w:id="33" w:name="_Toc406368257"/>
       <w:r>
         <w:t>Barreras de salida económicas</w:t>
       </w:r>
-      <w:bookmarkEnd w:id="32"/>
+      <w:bookmarkEnd w:id="33"/>
     </w:p>
     <w:p>
       <w:r>
@@ -8509,11 +8066,11 @@
       <w:pPr>
         <w:pStyle w:val="Ttulo4"/>
       </w:pPr>
-      <w:bookmarkStart w:id="33" w:name="_Toc406368258"/>
+      <w:bookmarkStart w:id="34" w:name="_Toc406368258"/>
       <w:r>
         <w:t>Barreras de salida personales o emocionales</w:t>
       </w:r>
-      <w:bookmarkEnd w:id="33"/>
+      <w:bookmarkEnd w:id="34"/>
     </w:p>
     <w:p>
       <w:r>
@@ -8530,13 +8087,13 @@
       <w:pPr>
         <w:pStyle w:val="Ttulo3"/>
       </w:pPr>
-      <w:bookmarkStart w:id="34" w:name="_Toc406368259"/>
-      <w:bookmarkStart w:id="35" w:name="_Toc419326862"/>
+      <w:bookmarkStart w:id="35" w:name="_Toc406368259"/>
+      <w:bookmarkStart w:id="36" w:name="_Toc419326862"/>
       <w:r>
         <w:t>Sustitutos</w:t>
       </w:r>
-      <w:bookmarkEnd w:id="34"/>
       <w:bookmarkEnd w:id="35"/>
+      <w:bookmarkEnd w:id="36"/>
     </w:p>
     <w:p>
       <w:r>
@@ -8560,13 +8117,13 @@
       <w:pPr>
         <w:pStyle w:val="Ttulo3"/>
       </w:pPr>
-      <w:bookmarkStart w:id="36" w:name="_Toc406368260"/>
-      <w:bookmarkStart w:id="37" w:name="_Toc419326863"/>
+      <w:bookmarkStart w:id="37" w:name="_Toc406368260"/>
+      <w:bookmarkStart w:id="38" w:name="_Toc419326863"/>
       <w:r>
         <w:t>Poder de negociación de los compradores</w:t>
       </w:r>
-      <w:bookmarkEnd w:id="36"/>
       <w:bookmarkEnd w:id="37"/>
+      <w:bookmarkEnd w:id="38"/>
     </w:p>
     <w:p>
       <w:r>
@@ -8601,15 +8158,7 @@
         <w:t>:</w:t>
       </w:r>
       <w:r>
-        <w:t xml:space="preserve"> su poder es alto, debido a que en base a ellos comienza todo el proceso de </w:t>
-      </w:r>
-      <w:proofErr w:type="spellStart"/>
-      <w:r>
-        <w:t>delivery</w:t>
-      </w:r>
-      <w:proofErr w:type="spellEnd"/>
-      <w:r>
-        <w:t>, el negocio se basa en que ellos utilicen el servicio. Es importante a nivel estratégico mantener una buena relación con los mismos, asegurándose que el servicio sea óptimo, que el sitio funcione correctamente y sea fácil de usar, asimismo es importante ofrecer promociones de vez en cuando para la promover la utilización del sitio.</w:t>
+        <w:t xml:space="preserve"> su poder es alto, debido a que en base a ellos comienza todo el proceso de delivery, el negocio se basa en que ellos utilicen el servicio. Es importante a nivel estratégico mantener una buena relación con los mismos, asegurándose que el servicio sea óptimo, que el sitio funcione correctamente y sea fácil de usar, asimismo es importante ofrecer promociones de vez en cuando para la promover la utilización del sitio.</w:t>
       </w:r>
     </w:p>
     <w:p>
@@ -8667,29 +8216,21 @@
         <w:t>Empresa</w:t>
       </w:r>
       <w:r>
-        <w:t xml:space="preserve"> pasa a ser más indispensable para ellos. Estratégicamente hay que mantener a los dueños de los locales bien informados de los beneficios que les otorga la herramienta y mantener el servicio de </w:t>
-      </w:r>
-      <w:proofErr w:type="spellStart"/>
-      <w:r>
-        <w:t>delivery</w:t>
-      </w:r>
-      <w:proofErr w:type="spellEnd"/>
-      <w:r>
-        <w:t xml:space="preserve"> optimizado.</w:t>
+        <w:t xml:space="preserve"> pasa a ser más indispensable para ellos. Estratégicamente hay que mantener a los dueños de los locales bien informados de los beneficios que les otorga la herramienta y mantener el servicio de delivery optimizado.</w:t>
       </w:r>
     </w:p>
     <w:p>
       <w:pPr>
         <w:pStyle w:val="Ttulo3"/>
       </w:pPr>
-      <w:bookmarkStart w:id="38" w:name="_Toc406368261"/>
-      <w:bookmarkStart w:id="39" w:name="_Toc419326864"/>
+      <w:bookmarkStart w:id="39" w:name="_Toc406368261"/>
+      <w:bookmarkStart w:id="40" w:name="_Toc419326864"/>
       <w:r>
         <w:lastRenderedPageBreak/>
         <w:t>Poder de negociación de los proveedores</w:t>
       </w:r>
-      <w:bookmarkEnd w:id="38"/>
       <w:bookmarkEnd w:id="39"/>
+      <w:bookmarkEnd w:id="40"/>
     </w:p>
     <w:p>
       <w:r>
@@ -8700,31 +8241,31 @@
       <w:pPr>
         <w:pStyle w:val="Ttulo1"/>
       </w:pPr>
-      <w:bookmarkStart w:id="40" w:name="_Toc419326865"/>
+      <w:bookmarkStart w:id="41" w:name="_Toc419326865"/>
       <w:r>
         <w:t>2 Analisis estrategico</w:t>
       </w:r>
-      <w:bookmarkEnd w:id="40"/>
+      <w:bookmarkEnd w:id="41"/>
     </w:p>
     <w:p>
       <w:pPr>
         <w:pStyle w:val="Ttulo2"/>
       </w:pPr>
-      <w:bookmarkStart w:id="41" w:name="_Toc419326866"/>
+      <w:bookmarkStart w:id="42" w:name="_Toc419326866"/>
       <w:r>
         <w:t>2.1 Analisis de contexto</w:t>
       </w:r>
-      <w:bookmarkEnd w:id="41"/>
+      <w:bookmarkEnd w:id="42"/>
     </w:p>
     <w:p>
       <w:pPr>
         <w:pStyle w:val="Ttulo3"/>
       </w:pPr>
-      <w:bookmarkStart w:id="42" w:name="_Toc419326867"/>
+      <w:bookmarkStart w:id="43" w:name="_Toc419326867"/>
       <w:r>
         <w:t>2.1.1 descripcion del escenario local</w:t>
       </w:r>
-      <w:bookmarkEnd w:id="42"/>
+      <w:bookmarkEnd w:id="43"/>
       <w:r>
         <w:t xml:space="preserve"> (Argentina)</w:t>
       </w:r>
@@ -8800,82 +8341,18 @@
     <w:p>
       <w:r>
         <w:lastRenderedPageBreak/>
-        <w:t xml:space="preserve">Según Pueyrredón "los hábitos van cambiando. Ahora con Internet no </w:t>
-      </w:r>
-      <w:proofErr w:type="spellStart"/>
-      <w:r>
-        <w:t>tenés</w:t>
-      </w:r>
-      <w:proofErr w:type="spellEnd"/>
-      <w:r>
-        <w:t xml:space="preserve"> tanta compra de impulso y por eso </w:t>
-      </w:r>
-      <w:proofErr w:type="spellStart"/>
-      <w:r>
-        <w:t>ahorrás</w:t>
-      </w:r>
-      <w:proofErr w:type="spellEnd"/>
-      <w:r>
-        <w:t xml:space="preserve">, pero te </w:t>
-      </w:r>
-      <w:proofErr w:type="spellStart"/>
-      <w:r>
-        <w:t>reservás</w:t>
-      </w:r>
-      <w:proofErr w:type="spellEnd"/>
-      <w:r>
-        <w:t xml:space="preserve"> las compras chicas y las ´</w:t>
-      </w:r>
-      <w:proofErr w:type="spellStart"/>
-      <w:r>
-        <w:t>delicatessen</w:t>
-      </w:r>
-      <w:proofErr w:type="spellEnd"/>
-      <w:r>
-        <w:t>´ para los supermercados reales".</w:t>
-      </w:r>
-    </w:p>
-    <w:p>
-      <w:r>
-        <w:t xml:space="preserve">Enrique </w:t>
-      </w:r>
-      <w:proofErr w:type="spellStart"/>
-      <w:r>
-        <w:t>Carrier</w:t>
-      </w:r>
-      <w:proofErr w:type="spellEnd"/>
-      <w:r>
-        <w:t>, especialista en mercado virtual, indicó que "como no hay análisis de tipo de productos comprados no puede haber un perfil claro, pero se trata típicamente de un ambiente familiar, porque los ´solos´ no hacen grandes compras".</w:t>
+        <w:t>Según Pueyrredón "los hábitos van cambiando. Ahora con Internet no tenés tanta compra de impulso y por eso ahorrás, pero te reservás las compras chicas y las ´delicatessen´ para los supermercados reales".</w:t>
+      </w:r>
+    </w:p>
+    <w:p>
+      <w:r>
+        <w:t>Enrique Carrier, especialista en mercado virtual, indicó que "como no hay análisis de tipo de productos comprados no puede haber un perfil claro, pero se trata típicamente de un ambiente familiar, porque los ´solos´ no hacen grandes compras".</w:t>
       </w:r>
       <w:r>
         <w:t xml:space="preserve"> </w:t>
       </w:r>
       <w:r>
-        <w:t xml:space="preserve">Asimismo, consideró que la nueva alternativa "no destierra al supermercado porque si bien </w:t>
-      </w:r>
-      <w:proofErr w:type="spellStart"/>
-      <w:r>
-        <w:t>tenés</w:t>
-      </w:r>
-      <w:proofErr w:type="spellEnd"/>
-      <w:r>
-        <w:t xml:space="preserve"> la compra de abastecimiento a través de Internet, con lo que </w:t>
-      </w:r>
-      <w:proofErr w:type="spellStart"/>
-      <w:r>
-        <w:t>sabés</w:t>
-      </w:r>
-      <w:proofErr w:type="spellEnd"/>
-      <w:r>
-        <w:t xml:space="preserve"> que consumís y </w:t>
-      </w:r>
-      <w:proofErr w:type="spellStart"/>
-      <w:r>
-        <w:t>reponés</w:t>
-      </w:r>
-      <w:proofErr w:type="spellEnd"/>
-      <w:r>
-        <w:t>" se mantiene "la experiencia del supermercado, que ahora tiene más de placentero. Se vuelve un nuevo paseo de compras".</w:t>
+        <w:t>Asimismo, consideró que la nueva alternativa "no destierra al supermercado porque si bien tenés la compra de abastecimiento a través de Internet, con lo que sabés que consumís y reponés" se mantiene "la experiencia del supermercado, que ahora tiene más de placentero. Se vuelve un nuevo paseo de compras".</w:t>
       </w:r>
     </w:p>
     <w:p>
@@ -8952,117 +8429,26 @@
           <w:spacing w:val="0"/>
         </w:rPr>
         <w:lastRenderedPageBreak/>
-        <w:t xml:space="preserve">El Comercio Electrónico ha alcanzado en 2013 ventas por 24.800 millones de pesos (excluyendo IVA), de los cuales 23.000 millones son bajo la modalidad empresa a consumidor (Business </w:t>
-      </w:r>
-      <w:proofErr w:type="spellStart"/>
-      <w:r>
+        <w:t>El Comercio Electrónico ha alcanzado en 2013 ventas por 24.800 millones de pesos (excluyendo IVA), de los cuales 23.000 millones son bajo la modalidad empresa a consumidor (Business to Consumer o B2C) y 1800 millones  en operaciones entre consumidores (Consumer to Consumer o C2C).</w:t>
+      </w:r>
+    </w:p>
+    <w:p>
+      <w:pPr>
+        <w:pStyle w:val="Prrafodelista"/>
         <w:rPr>
           <w:rStyle w:val="nfasis"/>
           <w:caps w:val="0"/>
           <w:spacing w:val="0"/>
         </w:rPr>
-        <w:t>to</w:t>
-      </w:r>
-      <w:proofErr w:type="spellEnd"/>
+      </w:pPr>
       <w:r>
         <w:rPr>
           <w:rStyle w:val="nfasis"/>
           <w:caps w:val="0"/>
           <w:spacing w:val="0"/>
         </w:rPr>
-        <w:t xml:space="preserve"> </w:t>
-      </w:r>
-      <w:proofErr w:type="spellStart"/>
-      <w:r>
-        <w:rPr>
-          <w:rStyle w:val="nfasis"/>
-          <w:caps w:val="0"/>
-          <w:spacing w:val="0"/>
-        </w:rPr>
-        <w:t>Consumer</w:t>
-      </w:r>
-      <w:proofErr w:type="spellEnd"/>
-      <w:r>
-        <w:rPr>
-          <w:rStyle w:val="nfasis"/>
-          <w:caps w:val="0"/>
-          <w:spacing w:val="0"/>
-        </w:rPr>
-        <w:t xml:space="preserve"> o B2C) y 1800 millones  en operaciones entre consumidores (</w:t>
-      </w:r>
-      <w:proofErr w:type="spellStart"/>
-      <w:r>
-        <w:rPr>
-          <w:rStyle w:val="nfasis"/>
-          <w:caps w:val="0"/>
-          <w:spacing w:val="0"/>
-        </w:rPr>
-        <w:t>Consumer</w:t>
-      </w:r>
-      <w:proofErr w:type="spellEnd"/>
-      <w:r>
-        <w:rPr>
-          <w:rStyle w:val="nfasis"/>
-          <w:caps w:val="0"/>
-          <w:spacing w:val="0"/>
-        </w:rPr>
-        <w:t xml:space="preserve"> </w:t>
-      </w:r>
-      <w:proofErr w:type="spellStart"/>
-      <w:r>
-        <w:rPr>
-          <w:rStyle w:val="nfasis"/>
-          <w:caps w:val="0"/>
-          <w:spacing w:val="0"/>
-        </w:rPr>
-        <w:t>to</w:t>
-      </w:r>
-      <w:proofErr w:type="spellEnd"/>
-      <w:r>
-        <w:rPr>
-          <w:rStyle w:val="nfasis"/>
-          <w:caps w:val="0"/>
-          <w:spacing w:val="0"/>
-        </w:rPr>
-        <w:t xml:space="preserve"> </w:t>
-      </w:r>
-      <w:proofErr w:type="spellStart"/>
-      <w:r>
-        <w:rPr>
-          <w:rStyle w:val="nfasis"/>
-          <w:caps w:val="0"/>
-          <w:spacing w:val="0"/>
-        </w:rPr>
-        <w:t>Consumer</w:t>
-      </w:r>
-      <w:proofErr w:type="spellEnd"/>
-      <w:r>
-        <w:rPr>
-          <w:rStyle w:val="nfasis"/>
-          <w:caps w:val="0"/>
-          <w:spacing w:val="0"/>
-        </w:rPr>
-        <w:t xml:space="preserve"> o C2C).</w:t>
-      </w:r>
-    </w:p>
-    <w:p>
-      <w:pPr>
-        <w:pStyle w:val="Prrafodelista"/>
-        <w:rPr>
-          <w:rStyle w:val="nfasis"/>
-          <w:caps w:val="0"/>
-          <w:spacing w:val="0"/>
-        </w:rPr>
-      </w:pPr>
-      <w:r>
-        <w:rPr>
-          <w:rStyle w:val="nfasis"/>
-          <w:caps w:val="0"/>
-          <w:spacing w:val="0"/>
-        </w:rPr>
         <w:t xml:space="preserve">Dentro de las operaciones B2B se considera, además de las operaciones realizadas sobre internet, a la fijación de precios y condiciones a través de plataformas de </w:t>
       </w:r>
-      <w:proofErr w:type="spellStart"/>
       <w:r>
         <w:rPr>
           <w:rStyle w:val="nfasis"/>
@@ -9070,9 +8456,16 @@
           <w:caps w:val="0"/>
           <w:spacing w:val="0"/>
         </w:rPr>
-        <w:t>electronic</w:t>
-      </w:r>
-      <w:proofErr w:type="spellEnd"/>
+        <w:t>electronic data interchange</w:t>
+      </w:r>
+      <w:r>
+        <w:rPr>
+          <w:rStyle w:val="nfasis"/>
+          <w:caps w:val="0"/>
+          <w:spacing w:val="0"/>
+        </w:rPr>
+        <w:t xml:space="preserve"> (EDI) e incluso </w:t>
+      </w:r>
       <w:r>
         <w:rPr>
           <w:rStyle w:val="nfasis"/>
@@ -9080,47 +8473,8 @@
           <w:caps w:val="0"/>
           <w:spacing w:val="0"/>
         </w:rPr>
-        <w:t xml:space="preserve"> data </w:t>
-      </w:r>
-      <w:proofErr w:type="spellStart"/>
-      <w:r>
-        <w:rPr>
-          <w:rStyle w:val="nfasis"/>
-          <w:i/>
-          <w:caps w:val="0"/>
-          <w:spacing w:val="0"/>
-        </w:rPr>
-        <w:t>interchange</w:t>
-      </w:r>
-      <w:proofErr w:type="spellEnd"/>
-      <w:r>
-        <w:rPr>
-          <w:rStyle w:val="nfasis"/>
-          <w:caps w:val="0"/>
-          <w:spacing w:val="0"/>
-        </w:rPr>
-        <w:t xml:space="preserve"> (EDI) e incluso </w:t>
-      </w:r>
-      <w:r>
-        <w:rPr>
-          <w:rStyle w:val="nfasis"/>
-          <w:i/>
-          <w:caps w:val="0"/>
-          <w:spacing w:val="0"/>
-        </w:rPr>
-        <w:t xml:space="preserve">mail </w:t>
-      </w:r>
-      <w:proofErr w:type="spellStart"/>
-      <w:r>
-        <w:rPr>
-          <w:rStyle w:val="nfasis"/>
-          <w:i/>
-          <w:caps w:val="0"/>
-          <w:spacing w:val="0"/>
-        </w:rPr>
-        <w:t>order</w:t>
-      </w:r>
-      <w:proofErr w:type="spellEnd"/>
+        <w:t>mail order</w:t>
+      </w:r>
       <w:r>
         <w:rPr>
           <w:rStyle w:val="nfasis"/>
@@ -9220,15 +8574,7 @@
     </w:p>
     <w:p>
       <w:r>
-        <w:t xml:space="preserve">El ingreso generado por los distintos segmentos de comercio electrónico se </w:t>
-      </w:r>
-      <w:proofErr w:type="gramStart"/>
-      <w:r>
-        <w:t>representan</w:t>
-      </w:r>
-      <w:proofErr w:type="gramEnd"/>
-      <w:r>
-        <w:t xml:space="preserve"> en la siguiente tabla:</w:t>
+        <w:t>El ingreso generado por los distintos segmentos de comercio electrónico se representan en la siguiente tabla:</w:t>
       </w:r>
     </w:p>
     <w:p>
@@ -9356,27 +8702,14 @@
       <w:r>
         <w:t xml:space="preserve">Fuerte incremento de la variedad de rubros, productos y servicios  ofrecidos, y asimismo incrementos en la cantidad de artículos comercializados en línea. Por ejemplo, en el rubro indumentaria y accesorios de vestir, en los dos últimos años se han incorporado numerosas y reconocidas marcas a esta modalidad de venta, y asimismo han surgido diversos </w:t>
       </w:r>
-      <w:proofErr w:type="spellStart"/>
       <w:r>
         <w:rPr>
           <w:i/>
         </w:rPr>
-        <w:t>market</w:t>
-      </w:r>
-      <w:proofErr w:type="spellEnd"/>
-      <w:r>
-        <w:rPr>
-          <w:i/>
-        </w:rPr>
-        <w:t xml:space="preserve"> places </w:t>
-      </w:r>
-      <w:proofErr w:type="spellStart"/>
-      <w:r>
-        <w:t>multimarcas</w:t>
-      </w:r>
-      <w:proofErr w:type="spellEnd"/>
-      <w:r>
-        <w:t>.</w:t>
+        <w:t xml:space="preserve">market places </w:t>
+      </w:r>
+      <w:r>
+        <w:t>multimarcas.</w:t>
       </w:r>
     </w:p>
     <w:p>
@@ -9389,15 +8722,7 @@
         <w:spacing w:after="200" w:line="264" w:lineRule="auto"/>
       </w:pPr>
       <w:r>
-        <w:t xml:space="preserve">En el rubro alimentos y bebidas (supermercados) a las dos grandes cadenas que comercializaban online desde hace varios años (Coto y Jumbo/Disco) se sumó </w:t>
-      </w:r>
-      <w:proofErr w:type="spellStart"/>
-      <w:r>
-        <w:t>WallMart</w:t>
-      </w:r>
-      <w:proofErr w:type="spellEnd"/>
-      <w:r>
-        <w:t xml:space="preserve"> hace un año, y asimismo se incrementaron las bocas que ofrecen venta online en el interior del país.</w:t>
+        <w:t>En el rubro alimentos y bebidas (supermercados) a las dos grandes cadenas que comercializaban online desde hace varios años (Coto y Jumbo/Disco) se sumó WallMart hace un año, y asimismo se incrementaron las bocas que ofrecen venta online en el interior del país.</w:t>
       </w:r>
     </w:p>
     <w:p>
@@ -9423,23 +8748,7 @@
         <w:spacing w:after="200" w:line="264" w:lineRule="auto"/>
       </w:pPr>
       <w:r>
-        <w:t>Asimismo han crecido exponencialmente las conexiones de Banda Ancha móvil alcanzado los 16 millones al finalizar 2013. Adicionalmente se siguen desarrollando los accesos semipúblicos (</w:t>
-      </w:r>
-      <w:proofErr w:type="spellStart"/>
-      <w:r>
-        <w:t>WiFi</w:t>
-      </w:r>
-      <w:proofErr w:type="spellEnd"/>
-      <w:r>
-        <w:t xml:space="preserve"> en bares, hoteles, </w:t>
-      </w:r>
-      <w:proofErr w:type="spellStart"/>
-      <w:r>
-        <w:t>etc</w:t>
-      </w:r>
-      <w:proofErr w:type="spellEnd"/>
-      <w:r>
-        <w:t>) y otras modalidades de conexiones privadas y/o públicas, gratuitas u onerosas.</w:t>
+        <w:t>Asimismo han crecido exponencialmente las conexiones de Banda Ancha móvil alcanzado los 16 millones al finalizar 2013. Adicionalmente se siguen desarrollando los accesos semipúblicos (WiFi en bares, hoteles, etc) y otras modalidades de conexiones privadas y/o públicas, gratuitas u onerosas.</w:t>
       </w:r>
     </w:p>
     <w:p>
@@ -9494,12 +8803,12 @@
       <w:pPr>
         <w:pStyle w:val="Ttulo3"/>
       </w:pPr>
-      <w:bookmarkStart w:id="43" w:name="_Toc419326868"/>
+      <w:bookmarkStart w:id="44" w:name="_Toc419326868"/>
       <w:r>
         <w:lastRenderedPageBreak/>
         <w:t>2.1.2 factores economicos</w:t>
       </w:r>
-      <w:bookmarkEnd w:id="43"/>
+      <w:bookmarkEnd w:id="44"/>
     </w:p>
     <w:p>
       <w:pPr>
@@ -9535,108 +8844,31 @@
       </w:r>
       <w:r>
         <w:br/>
-        <w:t>—</w:t>
-      </w:r>
-      <w:proofErr w:type="spellStart"/>
-      <w:r>
-        <w:t>i.a</w:t>
-      </w:r>
-      <w:proofErr w:type="spellEnd"/>
-      <w:proofErr w:type="gramStart"/>
-      <w:r>
-        <w:t>.—</w:t>
-      </w:r>
-      <w:proofErr w:type="gramEnd"/>
-      <w:r>
-        <w:t>; -0,5% respecto al trimestre anterior, sin estacionalidad), dejando un nivel de Producto</w:t>
+        <w:t>—i.a.—; -0,5% respecto al trimestre anterior, sin estacionalidad), dejando un nivel de Producto</w:t>
       </w:r>
       <w:r>
         <w:br/>
-        <w:t xml:space="preserve">en los primeros nueve meses del año pasado similar al de 2013. Contribuyeron a esta evolución un menor gasto interno y la continua retracción de las ventas al resto del mundo, fundamentalmente a Brasil. El Consumo privado cayó 1,4% </w:t>
-      </w:r>
-      <w:proofErr w:type="spellStart"/>
-      <w:r>
-        <w:t>i.a</w:t>
-      </w:r>
-      <w:proofErr w:type="spellEnd"/>
-      <w:r>
-        <w:t>. y sustrajo 1 punto porcentual a la</w:t>
+        <w:t>en los primeros nueve meses del año pasado similar al de 2013. Contribuyeron a esta evolución un menor gasto interno y la continua retracción de las ventas al resto del mundo, fundamentalmente a Brasil. El Consumo privado cayó 1,4% i.a. y sustrajo 1 punto porcentual a la</w:t>
       </w:r>
       <w:r>
         <w:br/>
-        <w:t xml:space="preserve">variación </w:t>
-      </w:r>
-      <w:proofErr w:type="spellStart"/>
-      <w:r>
-        <w:t>i.a</w:t>
-      </w:r>
-      <w:proofErr w:type="spellEnd"/>
-      <w:r>
-        <w:t xml:space="preserve">. del Producto, al igual que la Formación bruta de capital, que disminuyó 4,7% </w:t>
-      </w:r>
-      <w:proofErr w:type="spellStart"/>
-      <w:r>
-        <w:t>i.a</w:t>
-      </w:r>
-      <w:proofErr w:type="spellEnd"/>
-      <w:r>
-        <w:t>.,</w:t>
+        <w:t>variación i.a. del Producto, al igual que la Formación bruta de capital, que disminuyó 4,7% i.a.,</w:t>
       </w:r>
       <w:r>
         <w:br/>
-        <w:t xml:space="preserve">a partir de la merma en el gasto en Equipo durable de producción (-12,3% </w:t>
-      </w:r>
-      <w:proofErr w:type="spellStart"/>
-      <w:r>
-        <w:t>i.a</w:t>
-      </w:r>
-      <w:proofErr w:type="spellEnd"/>
-      <w:r>
-        <w:t>.), en particular</w:t>
+        <w:t>a partir de la merma en el gasto en Equipo durable de producción (-12,3% i.a.), en particular</w:t>
       </w:r>
       <w:r>
         <w:br/>
-        <w:t xml:space="preserve">de Material de transporte. El Consumo público moderó su expansión a 1% </w:t>
-      </w:r>
-      <w:proofErr w:type="spellStart"/>
-      <w:r>
-        <w:t>i.a</w:t>
-      </w:r>
-      <w:proofErr w:type="spellEnd"/>
-      <w:r>
-        <w:t xml:space="preserve">. Las Exportaciones de bienes y servicios a precios de 2004 recortaron su caída a 8,4% </w:t>
-      </w:r>
-      <w:proofErr w:type="spellStart"/>
-      <w:r>
-        <w:t>i.a</w:t>
-      </w:r>
-      <w:proofErr w:type="spellEnd"/>
-      <w:r>
-        <w:t>., mientras que las</w:t>
+        <w:t>de Material de transporte. El Consumo público moderó su expansión a 1% i.a. Las Exportaciones de bienes y servicios a precios de 2004 recortaron su caída a 8,4% i.a., mientras que las</w:t>
       </w:r>
       <w:r>
         <w:br/>
-        <w:t xml:space="preserve">Importaciones acentuaron la baja a 15,2% </w:t>
-      </w:r>
-      <w:proofErr w:type="spellStart"/>
-      <w:r>
-        <w:t>i.a</w:t>
-      </w:r>
-      <w:proofErr w:type="spellEnd"/>
-      <w:r>
-        <w:t>., resultando en un aporte positivo de las Exportaciones netas al PIB.</w:t>
+        <w:t>Importaciones acentuaron la baja a 15,2% i.a., resultando en un aporte positivo de las Exportaciones netas al PIB.</w:t>
       </w:r>
       <w:r>
         <w:br/>
-        <w:t xml:space="preserve">Dentro de la oferta, la producción de bienes disminuyó 1,3% </w:t>
-      </w:r>
-      <w:proofErr w:type="spellStart"/>
-      <w:r>
-        <w:t>i.a</w:t>
-      </w:r>
-      <w:proofErr w:type="spellEnd"/>
-      <w:r>
-        <w:t>. en el tercer trimestre, en un</w:t>
+        <w:t>Dentro de la oferta, la producción de bienes disminuyó 1,3% i.a. en el tercer trimestre, en un</w:t>
       </w:r>
       <w:r>
         <w:br/>
@@ -9660,23 +8892,7 @@
           <w:rFonts w:cs="Arial"/>
           <w:color w:val="000000"/>
         </w:rPr>
-        <w:t xml:space="preserve">En tanto, la permanencia de las políticas públicas, que impactarían positivamente sobre la inversión, y la mejora prevista de los ingresos, producto de los incrementos salariales y las políticas de ingreso hacia los sectores de menores recursos, permitirán alentar a la actividad </w:t>
-      </w:r>
-      <w:proofErr w:type="spellStart"/>
-      <w:r>
-        <w:rPr>
-          <w:rFonts w:cs="Arial"/>
-          <w:color w:val="000000"/>
-        </w:rPr>
-        <w:t>econó</w:t>
-      </w:r>
-      <w:proofErr w:type="spellEnd"/>
-      <w:r>
-        <w:rPr>
-          <w:rFonts w:cs="Arial"/>
-          <w:color w:val="000000"/>
-        </w:rPr>
-        <w:t>-</w:t>
+        <w:t>En tanto, la permanencia de las políticas públicas, que impactarían positivamente sobre la inversión, y la mejora prevista de los ingresos, producto de los incrementos salariales y las políticas de ingreso hacia los sectores de menores recursos, permitirán alentar a la actividad econó-</w:t>
       </w:r>
       <w:r>
         <w:rPr>
@@ -9799,23 +9015,21 @@
           <w:rFonts w:cs="Arial"/>
           <w:color w:val="000000"/>
         </w:rPr>
-        <w:t>Pequeñas y Medianas Empresas (</w:t>
-      </w:r>
-      <w:proofErr w:type="spellStart"/>
+        <w:t>Pequeñas y Medianas Empresas (MiPyMEs), a través de la Línea de Crédito a la Inversión Productiva.</w:t>
+      </w:r>
       <w:r>
         <w:rPr>
           <w:rFonts w:cs="Arial"/>
           <w:color w:val="000000"/>
         </w:rPr>
-        <w:t>MiPyMEs</w:t>
-      </w:r>
-      <w:proofErr w:type="spellEnd"/>
+        <w:t xml:space="preserve"> </w:t>
+      </w:r>
       <w:r>
         <w:rPr>
           <w:rFonts w:cs="Arial"/>
           <w:color w:val="000000"/>
         </w:rPr>
-        <w:t>), a través de la Línea de Crédito a la Inversión Productiva.</w:t>
+        <w:t>A su vez, siguieron operando las disminuciones de</w:t>
       </w:r>
       <w:r>
         <w:rPr>
@@ -9829,37 +9043,7 @@
           <w:rFonts w:cs="Arial"/>
           <w:color w:val="000000"/>
         </w:rPr>
-        <w:t>A su vez, siguieron operando las disminuciones de</w:t>
-      </w:r>
-      <w:r>
-        <w:rPr>
-          <w:rFonts w:cs="Arial"/>
-          <w:color w:val="000000"/>
-        </w:rPr>
-        <w:t xml:space="preserve"> </w:t>
-      </w:r>
-      <w:r>
-        <w:rPr>
-          <w:rFonts w:cs="Arial"/>
-          <w:color w:val="000000"/>
-        </w:rPr>
-        <w:t xml:space="preserve">exigencia de Efectivo Mínimo y de exigencia de encajes en pesos para las entidades que hayan acordado financiación a </w:t>
-      </w:r>
-      <w:proofErr w:type="spellStart"/>
-      <w:r>
-        <w:rPr>
-          <w:rFonts w:cs="Arial"/>
-          <w:color w:val="000000"/>
-        </w:rPr>
-        <w:t>MiPyMEs</w:t>
-      </w:r>
-      <w:proofErr w:type="spellEnd"/>
-      <w:r>
-        <w:rPr>
-          <w:rFonts w:cs="Arial"/>
-          <w:color w:val="000000"/>
-        </w:rPr>
-        <w:t>. También se mantuvieron los incentivos para dinamizar las transacciones</w:t>
+        <w:t>exigencia de Efectivo Mínimo y de exigencia de encajes en pesos para las entidades que hayan acordado financiación a MiPyMEs. También se mantuvieron los incentivos para dinamizar las transacciones</w:t>
       </w:r>
       <w:r>
         <w:rPr>
@@ -10040,127 +9224,70 @@
           <w:rFonts w:cs="Arial"/>
           <w:color w:val="000000"/>
         </w:rPr>
-        <w:t xml:space="preserve">nominales aceleraron su ritmo de suba a 37,9% </w:t>
-      </w:r>
-      <w:proofErr w:type="spellStart"/>
+        <w:t>nominales aceleraron su ritmo de suba a 37,9% i.a.</w:t>
+      </w:r>
       <w:r>
         <w:rPr>
           <w:rFonts w:cs="Arial"/>
           <w:color w:val="000000"/>
         </w:rPr>
-        <w:t>i.a</w:t>
-      </w:r>
-      <w:proofErr w:type="spellEnd"/>
+        <w:t xml:space="preserve"> </w:t>
+      </w:r>
       <w:r>
         <w:rPr>
           <w:rFonts w:cs="Arial"/>
           <w:color w:val="000000"/>
         </w:rPr>
-        <w:t>.</w:t>
+        <w:t>en el cuarto trimestre, al igual que las ventas en centros de compras, cuya</w:t>
       </w:r>
       <w:r>
         <w:rPr>
           <w:rFonts w:cs="Arial"/>
           <w:color w:val="000000"/>
         </w:rPr>
-        <w:t xml:space="preserve"> </w:t>
+        <w:t xml:space="preserve"> facturación se elevó 35,3% i.a</w:t>
       </w:r>
       <w:r>
         <w:rPr>
           <w:rFonts w:cs="Arial"/>
           <w:color w:val="000000"/>
         </w:rPr>
-        <w:t>en el cuarto trimestre, al igual que las ventas en centros de compras, cuya</w:t>
+        <w:t>. También crecieron con más fuerza</w:t>
       </w:r>
       <w:r>
         <w:rPr>
           <w:rFonts w:cs="Arial"/>
           <w:color w:val="000000"/>
         </w:rPr>
-        <w:t xml:space="preserve"> facturación se elevó 35,3% </w:t>
-      </w:r>
-      <w:proofErr w:type="spellStart"/>
+        <w:t xml:space="preserve"> </w:t>
+      </w:r>
       <w:r>
         <w:rPr>
           <w:rFonts w:cs="Arial"/>
           <w:color w:val="000000"/>
         </w:rPr>
-        <w:t>i.a</w:t>
-      </w:r>
-      <w:proofErr w:type="spellEnd"/>
+        <w:t>las ventas de electrodomésticos, en torno a 45% i.a.</w:t>
+      </w:r>
       <w:r>
         <w:rPr>
           <w:rFonts w:cs="Arial"/>
           <w:color w:val="000000"/>
         </w:rPr>
-        <w:t>. También crecieron con más fuerza</w:t>
+        <w:t xml:space="preserve"> </w:t>
       </w:r>
       <w:r>
         <w:rPr>
           <w:rFonts w:cs="Arial"/>
           <w:color w:val="000000"/>
         </w:rPr>
-        <w:t xml:space="preserve"> </w:t>
+        <w:t>nomi</w:t>
       </w:r>
       <w:r>
         <w:rPr>
           <w:rFonts w:cs="Arial"/>
           <w:color w:val="000000"/>
         </w:rPr>
-        <w:t xml:space="preserve">las ventas de electrodomésticos, en torno a 45% </w:t>
-      </w:r>
-      <w:proofErr w:type="spellStart"/>
-      <w:r>
-        <w:rPr>
-          <w:rFonts w:cs="Arial"/>
-          <w:color w:val="000000"/>
-        </w:rPr>
-        <w:t>i.a</w:t>
-      </w:r>
-      <w:proofErr w:type="spellEnd"/>
-      <w:r>
-        <w:rPr>
-          <w:rFonts w:cs="Arial"/>
-          <w:color w:val="000000"/>
-        </w:rPr>
-        <w:t>.</w:t>
-      </w:r>
-      <w:r>
-        <w:rPr>
-          <w:rFonts w:cs="Arial"/>
-          <w:color w:val="000000"/>
-        </w:rPr>
-        <w:t xml:space="preserve"> </w:t>
-      </w:r>
-      <w:r>
-        <w:rPr>
-          <w:rFonts w:cs="Arial"/>
-          <w:color w:val="000000"/>
-        </w:rPr>
-        <w:t>nomi</w:t>
-      </w:r>
-      <w:r>
-        <w:rPr>
-          <w:rFonts w:cs="Arial"/>
-          <w:color w:val="000000"/>
-        </w:rPr>
-        <w:t xml:space="preserve">nal en el último cuarto de 2014. Se destacan la venta de computadoras y </w:t>
-      </w:r>
-      <w:proofErr w:type="spellStart"/>
-      <w:r>
-        <w:rPr>
-          <w:rFonts w:cs="Arial"/>
-          <w:color w:val="000000"/>
-        </w:rPr>
-        <w:t>smartphones</w:t>
-      </w:r>
-      <w:proofErr w:type="spellEnd"/>
-      <w:r>
-        <w:rPr>
-          <w:rFonts w:cs="Arial"/>
-          <w:color w:val="000000"/>
-        </w:rPr>
-        <w:t xml:space="preserve">, lo que implicaría una gran base tecnológica para </w:t>
+        <w:t xml:space="preserve">nal en el último cuarto de 2014. Se destacan la venta de computadoras y smartphones, lo que implicaría una gran base tecnológica para </w:t>
       </w:r>
       <w:r>
         <w:rPr>
@@ -10182,23 +9309,7 @@
           <w:rFonts w:cs="Arial"/>
           <w:color w:val="000000"/>
         </w:rPr>
-        <w:t xml:space="preserve"> que podrían a llegar a utilizar el e-</w:t>
-      </w:r>
-      <w:proofErr w:type="spellStart"/>
-      <w:r>
-        <w:rPr>
-          <w:rFonts w:cs="Arial"/>
-          <w:color w:val="000000"/>
-        </w:rPr>
-        <w:t>commerce</w:t>
-      </w:r>
-      <w:proofErr w:type="spellEnd"/>
-      <w:r>
-        <w:rPr>
-          <w:rFonts w:cs="Arial"/>
-          <w:color w:val="000000"/>
-        </w:rPr>
-        <w:t xml:space="preserve"> de </w:t>
+        <w:t xml:space="preserve"> que podrían a llegar a utilizar el e-commerce de </w:t>
       </w:r>
       <w:r>
         <w:rPr>
@@ -10273,92 +9384,44 @@
           <w:rFonts w:cs="Arial"/>
           <w:color w:val="000000"/>
         </w:rPr>
-        <w:t xml:space="preserve">cerca de 35% </w:t>
-      </w:r>
-      <w:proofErr w:type="spellStart"/>
+        <w:t>cerca de 35% i.a. entre octubre y diciembre —3 puntos porcentuales por encima del promedio del primer semestre—, producto del im</w:t>
+      </w:r>
       <w:r>
         <w:rPr>
           <w:rFonts w:cs="Arial"/>
           <w:color w:val="000000"/>
         </w:rPr>
-        <w:t>i.a</w:t>
-      </w:r>
-      <w:proofErr w:type="spellEnd"/>
+        <w:t>pacto de las mejoras salariales</w:t>
+      </w:r>
       <w:r>
         <w:rPr>
           <w:rFonts w:cs="Arial"/>
           <w:color w:val="000000"/>
         </w:rPr>
-        <w:t>. entre octubre y diciembre —3 puntos porcentuales por encima del promedio del primer semestre—, producto del im</w:t>
+        <w:t>. También habría impactado en igual sentido sobre los recursos de los hogares, la continuidad de las políticas de ingresos destinadas a los sectores más vulnerables y la implementación de medidas orientadas a instaurar condiciones crediticias más favorables para las familias.</w:t>
       </w:r>
       <w:r>
         <w:rPr>
           <w:rFonts w:cs="Arial"/>
           <w:color w:val="000000"/>
         </w:rPr>
-        <w:t>pacto de las mejoras salariales</w:t>
-      </w:r>
-      <w:r>
+        <w:t xml:space="preserve"> </w:t>
+      </w:r>
+    </w:p>
+    <w:p>
+      <w:pPr>
+        <w:spacing w:before="0" w:after="0"/>
         <w:rPr>
           <w:rFonts w:cs="Arial"/>
           <w:color w:val="000000"/>
         </w:rPr>
-        <w:t>. También habría impactado en igual sentido sobre los recursos de los hogares, la continuidad de las políticas de ingresos destinadas a los sectores más vulnerables y la implementación de medidas orientadas a instaurar condiciones crediticias más favorables para las familias.</w:t>
-      </w:r>
+      </w:pPr>
       <w:r>
         <w:rPr>
           <w:rFonts w:cs="Arial"/>
           <w:color w:val="000000"/>
         </w:rPr>
-        <w:t xml:space="preserve"> </w:t>
-      </w:r>
-    </w:p>
-    <w:p>
-      <w:pPr>
-        <w:spacing w:before="0" w:after="0"/>
-        <w:rPr>
-          <w:rFonts w:cs="Arial"/>
-          <w:color w:val="000000"/>
-        </w:rPr>
-      </w:pPr>
-      <w:r>
-        <w:rPr>
-          <w:rFonts w:cs="Arial"/>
-          <w:color w:val="000000"/>
-        </w:rPr>
-        <w:t xml:space="preserve">Ante esta previsión del consumo, puede anticiparse y verse día a día cómo </w:t>
-      </w:r>
-      <w:proofErr w:type="gramStart"/>
-      <w:r>
-        <w:rPr>
-          <w:rFonts w:cs="Arial"/>
-          <w:color w:val="000000"/>
-        </w:rPr>
-        <w:t>ha</w:t>
-      </w:r>
-      <w:proofErr w:type="gramEnd"/>
-      <w:r>
-        <w:rPr>
-          <w:rFonts w:cs="Arial"/>
-          <w:color w:val="000000"/>
-        </w:rPr>
-        <w:t xml:space="preserve"> evolucionado los servicios para las familias, ya sea desde líneas móviles de celular, servicio de canal de tv y de internet, etc. Dentro de estos servicios se incluye el </w:t>
-      </w:r>
-      <w:proofErr w:type="spellStart"/>
-      <w:r>
-        <w:rPr>
-          <w:rFonts w:cs="Arial"/>
-          <w:color w:val="000000"/>
-        </w:rPr>
-        <w:t>delivery</w:t>
-      </w:r>
-      <w:proofErr w:type="spellEnd"/>
-      <w:r>
-        <w:rPr>
-          <w:rFonts w:cs="Arial"/>
-          <w:color w:val="000000"/>
-        </w:rPr>
-        <w:t xml:space="preserve"> de locales de comida hacia las familias que buscan mayor comodidad y más tiempo de descanso. </w:t>
+        <w:t xml:space="preserve">Ante esta previsión del consumo, puede anticiparse y verse día a día cómo ha evolucionado los servicios para las familias, ya sea desde líneas móviles de celular, servicio de canal de tv y de internet, etc. Dentro de estos servicios se incluye el delivery de locales de comida hacia las familias que buscan mayor comodidad y más tiempo de descanso. </w:t>
       </w:r>
     </w:p>
     <w:p>
@@ -10390,12 +9453,12 @@
       <w:pPr>
         <w:pStyle w:val="Ttulo3"/>
       </w:pPr>
-      <w:bookmarkStart w:id="44" w:name="_Toc419326869"/>
+      <w:bookmarkStart w:id="45" w:name="_Toc419326869"/>
       <w:r>
         <w:lastRenderedPageBreak/>
         <w:t>2.1.3 factores politicos</w:t>
       </w:r>
-      <w:bookmarkEnd w:id="44"/>
+      <w:bookmarkEnd w:id="45"/>
     </w:p>
     <w:p>
       <w:r>
@@ -10415,19 +9478,11 @@
       </w:r>
     </w:p>
     <w:p>
-      <w:proofErr w:type="gramStart"/>
       <w:r>
         <w:rPr>
           <w:b/>
         </w:rPr>
-        <w:t>ARTICULO</w:t>
-      </w:r>
-      <w:proofErr w:type="gramEnd"/>
-      <w:r>
-        <w:rPr>
-          <w:b/>
-        </w:rPr>
-        <w:t xml:space="preserve"> 2º</w:t>
+        <w:t>ARTICULO 2º</w:t>
       </w:r>
       <w:r>
         <w:t xml:space="preserve"> — Firma Digital. Se entiende por firma digital al resultado de aplicar a un documento digital un procedimiento matemático que requiere información de exclusivo conocimiento del firmante, encontrándose ésta bajo su absoluto control. La firma digital debe ser susceptible de verificación por terceras partes, tal que dicha verificación simultáneamente permita identificar al firmante y detectar cualquier alteración del documento digital posterior a su firma.</w:t>
@@ -10492,15 +9547,7 @@
     </w:p>
     <w:p>
       <w:r>
-        <w:t xml:space="preserve">i) Mantener la documentación </w:t>
-      </w:r>
-      <w:proofErr w:type="spellStart"/>
-      <w:r>
-        <w:t>respaldatoria</w:t>
-      </w:r>
-      <w:proofErr w:type="spellEnd"/>
-      <w:r>
-        <w:t xml:space="preserve"> de los certificados digitales emitidos, por diez (10) años a partir de su fecha de vencimiento o revocación;</w:t>
+        <w:t>i) Mantener la documentación respaldatoria de los certificados digitales emitidos, por diez (10) años a partir de su fecha de vencimiento o revocación;</w:t>
       </w:r>
     </w:p>
     <w:p>
@@ -10583,11 +9630,11 @@
       <w:pPr>
         <w:pStyle w:val="Ttulo3"/>
       </w:pPr>
-      <w:bookmarkStart w:id="45" w:name="_Toc419326870"/>
+      <w:bookmarkStart w:id="46" w:name="_Toc419326870"/>
       <w:r>
         <w:t>2.1.4 factores tecnologicos</w:t>
       </w:r>
-      <w:bookmarkEnd w:id="45"/>
+      <w:bookmarkEnd w:id="46"/>
     </w:p>
     <w:p>
       <w:pPr>
@@ -10763,31 +9810,7 @@
         <w:t xml:space="preserve"> a la hora de realizar pagos por internet, d</w:t>
       </w:r>
       <w:r>
-        <w:t xml:space="preserve">e a poco, los medios de pago alternativos vencen las barreras que todavía despierta el comercio electrónico en la Argentina y cada vez más consumidores se animan a cerrar operaciones utilizando opciones como muy conocidas como PayPal, </w:t>
-      </w:r>
-      <w:proofErr w:type="spellStart"/>
-      <w:r>
-        <w:t>MercadoPago</w:t>
-      </w:r>
-      <w:proofErr w:type="spellEnd"/>
-      <w:r>
-        <w:t xml:space="preserve"> o </w:t>
-      </w:r>
-      <w:proofErr w:type="spellStart"/>
-      <w:r>
-        <w:t>DineroMail</w:t>
-      </w:r>
-      <w:proofErr w:type="spellEnd"/>
-      <w:r>
-        <w:t xml:space="preserve"> y hasta una nueva moneda como el </w:t>
-      </w:r>
-      <w:proofErr w:type="spellStart"/>
-      <w:r>
-        <w:t>BitCoin</w:t>
-      </w:r>
-      <w:proofErr w:type="spellEnd"/>
-      <w:r>
-        <w:t>.</w:t>
+        <w:t>e a poco, los medios de pago alternativos vencen las barreras que todavía despierta el comercio electrónico en la Argentina y cada vez más consumidores se animan a cerrar operaciones utilizando opciones como muy conocidas como PayPal, MercadoPago o DineroMail y hasta una nueva moneda como el BitCoin.</w:t>
       </w:r>
       <w:r>
         <w:rPr>
@@ -10801,15 +9824,7 @@
         <w:ind w:left="360"/>
       </w:pPr>
       <w:r>
-        <w:t>A partir del artículo presentado junto con algunos factores tecnológicos que se consideran pertinentes, se pretende hacer hincapié en el mensaje de que algunos de los factores tecnológicos que pueden afectar la correcta implementación del e-</w:t>
-      </w:r>
-      <w:proofErr w:type="spellStart"/>
-      <w:r>
-        <w:t>business</w:t>
-      </w:r>
-      <w:proofErr w:type="spellEnd"/>
-      <w:r>
-        <w:t xml:space="preserve">. Mayoritariamente las principales barraras provienen de la desconfianza de los </w:t>
+        <w:t xml:space="preserve">A partir del artículo presentado junto con algunos factores tecnológicos que se consideran pertinentes, se pretende hacer hincapié en el mensaje de que algunos de los factores tecnológicos que pueden afectar la correcta implementación del e-business. Mayoritariamente las principales barraras provienen de la desconfianza de los </w:t>
       </w:r>
       <w:r>
         <w:rPr>
@@ -10831,11 +9846,11 @@
       <w:pPr>
         <w:pStyle w:val="Ttulo3"/>
       </w:pPr>
-      <w:bookmarkStart w:id="46" w:name="_Toc419326871"/>
+      <w:bookmarkStart w:id="47" w:name="_Toc419326871"/>
       <w:r>
         <w:t>2.1.5 descripcion del escenario: escenario meta</w:t>
       </w:r>
-      <w:bookmarkEnd w:id="46"/>
+      <w:bookmarkEnd w:id="47"/>
     </w:p>
     <w:p>
       <w:r>
@@ -10873,12 +9888,12 @@
       <w:pPr>
         <w:pStyle w:val="Ttulo3"/>
       </w:pPr>
-      <w:bookmarkStart w:id="47" w:name="_Toc419326872"/>
+      <w:bookmarkStart w:id="48" w:name="_Toc419326872"/>
       <w:r>
         <w:lastRenderedPageBreak/>
         <w:t>2.1.6 analisis sectorial. Definicion de oportunidades y amenazas de negocio.</w:t>
       </w:r>
-      <w:bookmarkEnd w:id="47"/>
+      <w:bookmarkEnd w:id="48"/>
     </w:p>
     <w:p>
       <w:r>
@@ -10891,23 +9906,7 @@
         <w:footnoteReference w:id="15"/>
       </w:r>
       <w:r>
-        <w:t xml:space="preserve"> en la ciudad de San Nicolás hay un total de 145.857 personas, de las cuales 94.549 se tienen edades que se encuentran dentro del rango de los 15 y 64 años, un dato importante porque se estipula que es la cantidad de personas potenciales que tienen capacidades para solicitar un servicio de </w:t>
-      </w:r>
-      <w:proofErr w:type="spellStart"/>
-      <w:r>
-        <w:t>delivery</w:t>
-      </w:r>
-      <w:proofErr w:type="spellEnd"/>
-      <w:r>
-        <w:t xml:space="preserve">. Sin embargo, hay que tener en cuenta que para que sean realmente potenciales es necesario analizar la cantidad de personas que poseen computadora y/o celular. Dentro de la población </w:t>
-      </w:r>
-      <w:proofErr w:type="spellStart"/>
-      <w:r>
-        <w:t>nicoleña</w:t>
-      </w:r>
-      <w:proofErr w:type="spellEnd"/>
-      <w:r>
-        <w:t xml:space="preserve">, existen 45.051 hogares establecidos, dentro de los cuales 22.110 poseen una computadora, lo cual representa un 48,08 % del total. Asimismo, la cantidad de personas con celular dentro de los hogares es de 38.924, lo que representa un 86%,40 del total. </w:t>
+        <w:t xml:space="preserve"> en la ciudad de San Nicolás hay un total de 145.857 personas, de las cuales 94.549 se tienen edades que se encuentran dentro del rango de los 15 y 64 años, un dato importante porque se estipula que es la cantidad de personas potenciales que tienen capacidades para solicitar un servicio de delivery. Sin embargo, hay que tener en cuenta que para que sean realmente potenciales es necesario analizar la cantidad de personas que poseen computadora y/o celular. Dentro de la población nicoleña, existen 45.051 hogares establecidos, dentro de los cuales 22.110 poseen una computadora, lo cual representa un 48,08 % del total. Asimismo, la cantidad de personas con celular dentro de los hogares es de 38.924, lo que representa un 86%,40 del total. </w:t>
       </w:r>
     </w:p>
     <w:p>
@@ -11034,15 +10033,7 @@
         <w:footnoteReference w:id="17"/>
       </w:r>
       <w:r>
-        <w:t xml:space="preserve"> a 109 personas de manera online por medio de la plataforma Google </w:t>
-      </w:r>
-      <w:proofErr w:type="spellStart"/>
-      <w:r>
-        <w:t>Docs</w:t>
-      </w:r>
-      <w:proofErr w:type="spellEnd"/>
-      <w:r>
-        <w:t>, se obtienen los siguientes resultados:</w:t>
+        <w:t xml:space="preserve"> a 109 personas de manera online por medio de la plataforma Google Docs, se obtienen los siguientes resultados:</w:t>
       </w:r>
     </w:p>
     <w:p>
@@ -11238,21 +10229,12 @@
                 <w:lang w:val="en-US"/>
               </w:rPr>
             </w:pPr>
-            <w:proofErr w:type="spellStart"/>
             <w:r>
               <w:rPr>
                 <w:rFonts w:asciiTheme="minorHAnsi" w:hAnsiTheme="minorHAnsi"/>
                 <w:lang w:val="en-US"/>
               </w:rPr>
-              <w:t>Ir</w:t>
-            </w:r>
-            <w:proofErr w:type="spellEnd"/>
-            <w:r>
-              <w:rPr>
-                <w:rFonts w:asciiTheme="minorHAnsi" w:hAnsiTheme="minorHAnsi"/>
-                <w:lang w:val="en-US"/>
-              </w:rPr>
-              <w:t xml:space="preserve"> a un restaurant</w:t>
+              <w:t>Ir a un restaurant</w:t>
             </w:r>
           </w:p>
         </w:tc>
@@ -11328,47 +10310,13 @@
                 <w:lang w:val="en-US"/>
               </w:rPr>
             </w:pPr>
-            <w:proofErr w:type="spellStart"/>
             <w:r>
               <w:rPr>
                 <w:rFonts w:asciiTheme="minorHAnsi" w:hAnsiTheme="minorHAnsi"/>
                 <w:lang w:val="en-US"/>
               </w:rPr>
-              <w:t>Compra</w:t>
-            </w:r>
-            <w:proofErr w:type="spellEnd"/>
-            <w:r>
-              <w:rPr>
-                <w:rFonts w:asciiTheme="minorHAnsi" w:hAnsiTheme="minorHAnsi"/>
-                <w:lang w:val="en-US"/>
-              </w:rPr>
-              <w:t xml:space="preserve"> </w:t>
-            </w:r>
-            <w:proofErr w:type="spellStart"/>
-            <w:r>
-              <w:rPr>
-                <w:rFonts w:asciiTheme="minorHAnsi" w:hAnsiTheme="minorHAnsi"/>
-                <w:lang w:val="en-US"/>
-              </w:rPr>
-              <w:t>directa</w:t>
-            </w:r>
-            <w:proofErr w:type="spellEnd"/>
-            <w:r>
-              <w:rPr>
-                <w:rFonts w:asciiTheme="minorHAnsi" w:hAnsiTheme="minorHAnsi"/>
-                <w:lang w:val="en-US"/>
-              </w:rPr>
-              <w:t xml:space="preserve"> en </w:t>
-            </w:r>
-            <w:proofErr w:type="spellStart"/>
-            <w:r>
-              <w:rPr>
-                <w:rFonts w:asciiTheme="minorHAnsi" w:hAnsiTheme="minorHAnsi"/>
-                <w:lang w:val="en-US"/>
-              </w:rPr>
-              <w:t>rotisería</w:t>
-            </w:r>
-            <w:proofErr w:type="spellEnd"/>
+              <w:t>Compra directa en rotisería</w:t>
+            </w:r>
           </w:p>
         </w:tc>
         <w:tc>
@@ -11448,17 +10396,8 @@
                 <w:rFonts w:asciiTheme="minorHAnsi" w:hAnsiTheme="minorHAnsi"/>
                 <w:lang w:val="en-US"/>
               </w:rPr>
-              <w:t xml:space="preserve">Delivery de </w:t>
-            </w:r>
-            <w:proofErr w:type="spellStart"/>
-            <w:r>
-              <w:rPr>
-                <w:rFonts w:asciiTheme="minorHAnsi" w:hAnsiTheme="minorHAnsi"/>
-                <w:lang w:val="en-US"/>
-              </w:rPr>
-              <w:t>rotisería</w:t>
-            </w:r>
-            <w:proofErr w:type="spellEnd"/>
+              <w:t>Delivery de rotisería</w:t>
+            </w:r>
           </w:p>
         </w:tc>
         <w:tc>
@@ -11553,19 +10492,8 @@
           <w:color w:val="0673A5" w:themeColor="text2" w:themeShade="BF"/>
           <w:spacing w:val="10"/>
         </w:rPr>
-        <w:t>De qué lugar obtiene información de la comida a solicitar</w:t>
-      </w:r>
-      <w:proofErr w:type="gramStart"/>
-      <w:r>
-        <w:rPr>
-          <w:rFonts w:asciiTheme="majorHAnsi" w:eastAsiaTheme="majorEastAsia" w:hAnsiTheme="majorHAnsi" w:cstheme="majorBidi"/>
-          <w:caps/>
-          <w:color w:val="0673A5" w:themeColor="text2" w:themeShade="BF"/>
-          <w:spacing w:val="10"/>
-        </w:rPr>
-        <w:t>?</w:t>
-      </w:r>
-      <w:proofErr w:type="gramEnd"/>
+        <w:t>De qué lugar obtiene información de la comida a solicitar?</w:t>
+      </w:r>
     </w:p>
     <w:p>
       <w:pPr>
@@ -11673,7 +10601,6 @@
                 <w:lang w:val="en-US"/>
               </w:rPr>
             </w:pPr>
-            <w:proofErr w:type="spellStart"/>
             <w:r>
               <w:rPr>
                 <w:rFonts w:asciiTheme="minorHAnsi" w:hAnsiTheme="minorHAnsi"/>
@@ -11682,7 +10609,6 @@
               </w:rPr>
               <w:t>Teléfono</w:t>
             </w:r>
-            <w:proofErr w:type="spellEnd"/>
           </w:p>
         </w:tc>
         <w:tc>
@@ -11760,7 +10686,6 @@
                 <w:lang w:val="en-US"/>
               </w:rPr>
             </w:pPr>
-            <w:proofErr w:type="spellStart"/>
             <w:r>
               <w:rPr>
                 <w:rFonts w:asciiTheme="minorHAnsi" w:hAnsiTheme="minorHAnsi"/>
@@ -11769,7 +10694,6 @@
               </w:rPr>
               <w:t>Folletería</w:t>
             </w:r>
-            <w:proofErr w:type="spellEnd"/>
           </w:p>
         </w:tc>
         <w:tc>
@@ -12047,34 +10971,14 @@
                 <w:lang w:val="en-US"/>
               </w:rPr>
             </w:pPr>
-            <w:proofErr w:type="spellStart"/>
             <w:r>
               <w:rPr>
                 <w:rFonts w:asciiTheme="minorHAnsi" w:hAnsiTheme="minorHAnsi"/>
                 <w:color w:val="000000"/>
                 <w:lang w:val="en-US"/>
               </w:rPr>
-              <w:t>Muy</w:t>
-            </w:r>
-            <w:proofErr w:type="spellEnd"/>
-            <w:r>
-              <w:rPr>
-                <w:rFonts w:asciiTheme="minorHAnsi" w:hAnsiTheme="minorHAnsi"/>
-                <w:color w:val="000000"/>
-                <w:lang w:val="en-US"/>
-              </w:rPr>
-              <w:t xml:space="preserve"> </w:t>
-            </w:r>
-            <w:proofErr w:type="spellStart"/>
-            <w:r>
-              <w:rPr>
-                <w:rFonts w:asciiTheme="minorHAnsi" w:hAnsiTheme="minorHAnsi"/>
-                <w:color w:val="000000"/>
-                <w:lang w:val="en-US"/>
-              </w:rPr>
-              <w:t>malo</w:t>
-            </w:r>
-            <w:proofErr w:type="spellEnd"/>
+              <w:t>Muy malo</w:t>
+            </w:r>
           </w:p>
         </w:tc>
         <w:tc>
@@ -12152,7 +11056,6 @@
                 <w:lang w:val="en-US"/>
               </w:rPr>
             </w:pPr>
-            <w:proofErr w:type="spellStart"/>
             <w:r>
               <w:rPr>
                 <w:rFonts w:asciiTheme="minorHAnsi" w:hAnsiTheme="minorHAnsi"/>
@@ -12161,7 +11064,6 @@
               </w:rPr>
               <w:t>Malo</w:t>
             </w:r>
-            <w:proofErr w:type="spellEnd"/>
           </w:p>
         </w:tc>
         <w:tc>
@@ -12324,34 +11226,14 @@
                 <w:lang w:val="en-US"/>
               </w:rPr>
             </w:pPr>
-            <w:proofErr w:type="spellStart"/>
             <w:r>
               <w:rPr>
                 <w:rFonts w:asciiTheme="minorHAnsi" w:hAnsiTheme="minorHAnsi"/>
                 <w:color w:val="000000"/>
                 <w:lang w:val="en-US"/>
               </w:rPr>
-              <w:t>Muy</w:t>
-            </w:r>
-            <w:proofErr w:type="spellEnd"/>
-            <w:r>
-              <w:rPr>
-                <w:rFonts w:asciiTheme="minorHAnsi" w:hAnsiTheme="minorHAnsi"/>
-                <w:color w:val="000000"/>
-                <w:lang w:val="en-US"/>
-              </w:rPr>
-              <w:t xml:space="preserve"> </w:t>
-            </w:r>
-            <w:proofErr w:type="spellStart"/>
-            <w:r>
-              <w:rPr>
-                <w:rFonts w:asciiTheme="minorHAnsi" w:hAnsiTheme="minorHAnsi"/>
-                <w:color w:val="000000"/>
-                <w:lang w:val="en-US"/>
-              </w:rPr>
-              <w:t>bueno</w:t>
-            </w:r>
-            <w:proofErr w:type="spellEnd"/>
+              <w:t>Muy bueno</w:t>
+            </w:r>
           </w:p>
         </w:tc>
         <w:tc>
@@ -12564,34 +11446,14 @@
                 <w:lang w:val="en-US"/>
               </w:rPr>
             </w:pPr>
-            <w:proofErr w:type="spellStart"/>
             <w:r>
               <w:rPr>
                 <w:rFonts w:asciiTheme="minorHAnsi" w:hAnsiTheme="minorHAnsi"/>
                 <w:color w:val="000000"/>
                 <w:lang w:val="en-US"/>
               </w:rPr>
-              <w:t>Muy</w:t>
-            </w:r>
-            <w:proofErr w:type="spellEnd"/>
-            <w:r>
-              <w:rPr>
-                <w:rFonts w:asciiTheme="minorHAnsi" w:hAnsiTheme="minorHAnsi"/>
-                <w:color w:val="000000"/>
-                <w:lang w:val="en-US"/>
-              </w:rPr>
-              <w:t xml:space="preserve"> </w:t>
-            </w:r>
-            <w:proofErr w:type="spellStart"/>
-            <w:r>
-              <w:rPr>
-                <w:rFonts w:asciiTheme="minorHAnsi" w:hAnsiTheme="minorHAnsi"/>
-                <w:color w:val="000000"/>
-                <w:lang w:val="en-US"/>
-              </w:rPr>
-              <w:t>poco</w:t>
-            </w:r>
-            <w:proofErr w:type="spellEnd"/>
+              <w:t>Muy poco</w:t>
+            </w:r>
           </w:p>
         </w:tc>
         <w:tc>
@@ -12669,7 +11531,6 @@
                 <w:lang w:val="en-US"/>
               </w:rPr>
             </w:pPr>
-            <w:proofErr w:type="spellStart"/>
             <w:r>
               <w:rPr>
                 <w:rFonts w:asciiTheme="minorHAnsi" w:hAnsiTheme="minorHAnsi"/>
@@ -12678,7 +11539,6 @@
               </w:rPr>
               <w:t>Poco</w:t>
             </w:r>
-            <w:proofErr w:type="spellEnd"/>
           </w:p>
         </w:tc>
         <w:tc>
@@ -12841,7 +11701,6 @@
                 <w:lang w:val="en-US"/>
               </w:rPr>
             </w:pPr>
-            <w:proofErr w:type="spellStart"/>
             <w:r>
               <w:rPr>
                 <w:rFonts w:asciiTheme="minorHAnsi" w:hAnsiTheme="minorHAnsi"/>
@@ -12850,7 +11709,6 @@
               </w:rPr>
               <w:t>Bastante</w:t>
             </w:r>
-            <w:proofErr w:type="spellEnd"/>
           </w:p>
         </w:tc>
         <w:tc>
@@ -13425,23 +12283,13 @@
                 <w:lang w:val="en-US"/>
               </w:rPr>
             </w:pPr>
-            <w:proofErr w:type="spellStart"/>
             <w:r>
               <w:rPr>
                 <w:rFonts w:asciiTheme="minorHAnsi" w:hAnsiTheme="minorHAnsi"/>
                 <w:color w:val="000000"/>
                 <w:lang w:val="en-US"/>
               </w:rPr>
-              <w:t>más</w:t>
-            </w:r>
-            <w:proofErr w:type="spellEnd"/>
-            <w:r>
-              <w:rPr>
-                <w:rFonts w:asciiTheme="minorHAnsi" w:hAnsiTheme="minorHAnsi"/>
-                <w:color w:val="000000"/>
-                <w:lang w:val="en-US"/>
-              </w:rPr>
-              <w:t xml:space="preserve"> de 10</w:t>
+              <w:t>más de 10</w:t>
             </w:r>
           </w:p>
         </w:tc>
@@ -13753,18 +12601,8 @@
                 <w:color w:val="000000"/>
                 <w:lang w:val="en-US"/>
               </w:rPr>
-              <w:t xml:space="preserve">A </w:t>
-            </w:r>
-            <w:proofErr w:type="spellStart"/>
-            <w:r>
-              <w:rPr>
-                <w:rFonts w:asciiTheme="minorHAnsi" w:hAnsiTheme="minorHAnsi"/>
-                <w:color w:val="000000"/>
-                <w:lang w:val="en-US"/>
-              </w:rPr>
-              <w:t>veces</w:t>
-            </w:r>
-            <w:proofErr w:type="spellEnd"/>
+              <w:t>A veces</w:t>
+            </w:r>
           </w:p>
         </w:tc>
         <w:tc>
@@ -13842,34 +12680,14 @@
                 <w:lang w:val="en-US"/>
               </w:rPr>
             </w:pPr>
-            <w:proofErr w:type="spellStart"/>
             <w:r>
               <w:rPr>
                 <w:rFonts w:asciiTheme="minorHAnsi" w:hAnsiTheme="minorHAnsi"/>
                 <w:color w:val="000000"/>
                 <w:lang w:val="en-US"/>
               </w:rPr>
-              <w:t>Bastante</w:t>
-            </w:r>
-            <w:proofErr w:type="spellEnd"/>
-            <w:r>
-              <w:rPr>
-                <w:rFonts w:asciiTheme="minorHAnsi" w:hAnsiTheme="minorHAnsi"/>
-                <w:color w:val="000000"/>
-                <w:lang w:val="en-US"/>
-              </w:rPr>
-              <w:t xml:space="preserve"> </w:t>
-            </w:r>
-            <w:proofErr w:type="spellStart"/>
-            <w:r>
-              <w:rPr>
-                <w:rFonts w:asciiTheme="minorHAnsi" w:hAnsiTheme="minorHAnsi"/>
-                <w:color w:val="000000"/>
-                <w:lang w:val="en-US"/>
-              </w:rPr>
-              <w:t>seguido</w:t>
-            </w:r>
-            <w:proofErr w:type="spellEnd"/>
+              <w:t>Bastante seguido</w:t>
+            </w:r>
           </w:p>
         </w:tc>
         <w:tc>
@@ -13947,34 +12765,14 @@
                 <w:lang w:val="en-US"/>
               </w:rPr>
             </w:pPr>
-            <w:proofErr w:type="spellStart"/>
             <w:r>
               <w:rPr>
                 <w:rFonts w:asciiTheme="minorHAnsi" w:hAnsiTheme="minorHAnsi"/>
                 <w:color w:val="000000"/>
                 <w:lang w:val="en-US"/>
               </w:rPr>
-              <w:t>Muy</w:t>
-            </w:r>
-            <w:proofErr w:type="spellEnd"/>
-            <w:r>
-              <w:rPr>
-                <w:rFonts w:asciiTheme="minorHAnsi" w:hAnsiTheme="minorHAnsi"/>
-                <w:color w:val="000000"/>
-                <w:lang w:val="en-US"/>
-              </w:rPr>
-              <w:t xml:space="preserve"> </w:t>
-            </w:r>
-            <w:proofErr w:type="spellStart"/>
-            <w:r>
-              <w:rPr>
-                <w:rFonts w:asciiTheme="minorHAnsi" w:hAnsiTheme="minorHAnsi"/>
-                <w:color w:val="000000"/>
-                <w:lang w:val="en-US"/>
-              </w:rPr>
-              <w:t>seguido</w:t>
-            </w:r>
-            <w:proofErr w:type="spellEnd"/>
+              <w:t>Muy seguido</w:t>
+            </w:r>
           </w:p>
         </w:tc>
         <w:tc>
@@ -14052,7 +12850,6 @@
                 <w:lang w:val="en-US"/>
               </w:rPr>
             </w:pPr>
-            <w:proofErr w:type="spellStart"/>
             <w:r>
               <w:rPr>
                 <w:rFonts w:asciiTheme="minorHAnsi" w:hAnsiTheme="minorHAnsi"/>
@@ -14061,7 +12858,6 @@
               </w:rPr>
               <w:t>Siempre</w:t>
             </w:r>
-            <w:proofErr w:type="spellEnd"/>
           </w:p>
         </w:tc>
         <w:tc>
@@ -14165,15 +12961,7 @@
         <w:spacing w:after="200" w:line="264" w:lineRule="auto"/>
       </w:pPr>
       <w:r>
-        <w:t xml:space="preserve">A partir de los gráficos y datos obtenidos, puede inferirse que las personas en San Nicolás prefieren ampliamente el uso del </w:t>
-      </w:r>
-      <w:proofErr w:type="spellStart"/>
-      <w:r>
-        <w:t>delivery</w:t>
-      </w:r>
-      <w:proofErr w:type="spellEnd"/>
-      <w:r>
-        <w:t xml:space="preserve"> (ya sea de una rotisería o de un restaurant) antes que trasladarse al local de donde solicitan la comida. Esto puede deberse a varios factores: comodidad, seguridad, no disponibilidad de medios de transporte adecuados, etc. Esto resulta interesante para la explotación de esa tendencia, favorece a la implantación del sistema planteado.</w:t>
+        <w:t>A partir de los gráficos y datos obtenidos, puede inferirse que las personas en San Nicolás prefieren ampliamente el uso del delivery (ya sea de una rotisería o de un restaurant) antes que trasladarse al local de donde solicitan la comida. Esto puede deberse a varios factores: comodidad, seguridad, no disponibilidad de medios de transporte adecuados, etc. Esto resulta interesante para la explotación de esa tendencia, favorece a la implantación del sistema planteado.</w:t>
       </w:r>
     </w:p>
     <w:p>
@@ -14181,15 +12969,7 @@
         <w:spacing w:after="200" w:line="264" w:lineRule="auto"/>
       </w:pPr>
       <w:r>
-        <w:t xml:space="preserve">En cuanto a la forma de obtener información acerca del menú gastronómico, se puede observar que la gran mayoría, precisamente el 57% de los encuestados lo hacen mediante medios un tanto anticuados: teléfono, el cual es el medio más usado para la solicitud propiamente dicha del servicio de </w:t>
-      </w:r>
-      <w:proofErr w:type="spellStart"/>
-      <w:r>
-        <w:t>delivery</w:t>
-      </w:r>
-      <w:proofErr w:type="spellEnd"/>
-      <w:r>
-        <w:t>; y folletería que se obtiene en la calle o en los mismos locales. Cabe destacar que en el caso de la folletería, es un medio el cuál tarda mucho tiempo en actualizarse en cuanto a las promociones, disponibilidad de productos, etc. Pasa muchas veces que el cliente se enfrenta al problema de llamar por teléfono para solicitar algo que leyó en la folletería y ese mismo producto no está disponible o el precio varía. Puede verse también lo poco que las personas consultan las páginas web de los negocios, debido en gran parte a que los mismos no poseen sitios informativos.</w:t>
+        <w:t>En cuanto a la forma de obtener información acerca del menú gastronómico, se puede observar que la gran mayoría, precisamente el 57% de los encuestados lo hacen mediante medios un tanto anticuados: teléfono, el cual es el medio más usado para la solicitud propiamente dicha del servicio de delivery; y folletería que se obtiene en la calle o en los mismos locales. Cabe destacar que en el caso de la folletería, es un medio el cuál tarda mucho tiempo en actualizarse en cuanto a las promociones, disponibilidad de productos, etc. Pasa muchas veces que el cliente se enfrenta al problema de llamar por teléfono para solicitar algo que leyó en la folletería y ese mismo producto no está disponible o el precio varía. Puede verse también lo poco que las personas consultan las páginas web de los negocios, debido en gran parte a que los mismos no poseen sitios informativos.</w:t>
       </w:r>
     </w:p>
     <w:p>
@@ -14197,15 +12977,7 @@
         <w:spacing w:after="200" w:line="264" w:lineRule="auto"/>
       </w:pPr>
       <w:r>
-        <w:t xml:space="preserve">Si se habla de la percepción que tienen los clientes sobre la calidad del servicio de </w:t>
-      </w:r>
-      <w:proofErr w:type="spellStart"/>
-      <w:r>
-        <w:t>delivery</w:t>
-      </w:r>
-      <w:proofErr w:type="spellEnd"/>
-      <w:r>
-        <w:t xml:space="preserve"> actual, puede comprobarse que en muy pocos casos están completamente satisfechas todas las expectativas del cliente, debido en gran parte a las demoras, la equivocación en los pedidos y demás factores. Sin embargo, una porción importante de los encuestados consideran que el servicio es bueno o cumple las necesidades básicas del usuario. La gran mayoría considera que el mismo debería mejorar en varios aspectos.</w:t>
+        <w:t>Si se habla de la percepción que tienen los clientes sobre la calidad del servicio de delivery actual, puede comprobarse que en muy pocos casos están completamente satisfechas todas las expectativas del cliente, debido en gran parte a las demoras, la equivocación en los pedidos y demás factores. Sin embargo, una porción importante de los encuestados consideran que el servicio es bueno o cumple las necesidades básicas del usuario. La gran mayoría considera que el mismo debería mejorar en varios aspectos.</w:t>
       </w:r>
     </w:p>
     <w:p>
@@ -14213,39 +12985,7 @@
         <w:spacing w:after="200" w:line="264" w:lineRule="auto"/>
       </w:pPr>
       <w:r>
-        <w:t xml:space="preserve">En cuanto a la confiabilidad que tienen los clientes respecto a las compras y adquisición de servicios online, los </w:t>
-      </w:r>
-      <w:proofErr w:type="spellStart"/>
-      <w:r>
-        <w:t>nicoleños</w:t>
-      </w:r>
-      <w:proofErr w:type="spellEnd"/>
-      <w:r>
-        <w:t xml:space="preserve"> diversifican bastante sus opiniones. Puede observarse que pese a ser reñida, la pulseada de confiabilidad es a favor de las transacciones online. Esto ha sido posible gracias a servicios como </w:t>
-      </w:r>
-      <w:proofErr w:type="spellStart"/>
-      <w:r>
-        <w:t>MercadoLibre</w:t>
-      </w:r>
-      <w:proofErr w:type="spellEnd"/>
-      <w:r>
-        <w:t xml:space="preserve">, </w:t>
-      </w:r>
-      <w:proofErr w:type="spellStart"/>
-      <w:r>
-        <w:t>AulaMaula</w:t>
-      </w:r>
-      <w:proofErr w:type="spellEnd"/>
-      <w:r>
-        <w:t xml:space="preserve">, </w:t>
-      </w:r>
-      <w:proofErr w:type="spellStart"/>
-      <w:r>
-        <w:t>etc</w:t>
-      </w:r>
-      <w:proofErr w:type="spellEnd"/>
-      <w:r>
-        <w:t xml:space="preserve"> que han permitido generar un cierto nivel establecido de confianza. También se ve reflejado en la cantidad de personas que han hecho al menos 1 pedido online en el último mes, poblando la franja promedio entre los 5 y 10 pedidos. Sin embargo muchas personas no hay realizado ninguno, lo que significa una señal de atención a la hora de implementar el negocio planteado.</w:t>
+        <w:t>En cuanto a la confiabilidad que tienen los clientes respecto a las compras y adquisición de servicios online, los nicoleños diversifican bastante sus opiniones. Puede observarse que pese a ser reñida, la pulseada de confiabilidad es a favor de las transacciones online. Esto ha sido posible gracias a servicios como MercadoLibre, AulaMaula, etc que han permitido generar un cierto nivel establecido de confianza. También se ve reflejado en la cantidad de personas que han hecho al menos 1 pedido online en el último mes, poblando la franja promedio entre los 5 y 10 pedidos. Sin embargo muchas personas no hay realizado ninguno, lo que significa una señal de atención a la hora de implementar el negocio planteado.</w:t>
       </w:r>
     </w:p>
     <w:p>
@@ -14253,15 +12993,7 @@
         <w:spacing w:after="200" w:line="264" w:lineRule="auto"/>
       </w:pPr>
       <w:r>
-        <w:t xml:space="preserve">Por último se les preguntó a los encuestados acerca de la existencia de un sitio online que satisfaga las necesidades de </w:t>
-      </w:r>
-      <w:proofErr w:type="spellStart"/>
-      <w:r>
-        <w:t>delivery</w:t>
-      </w:r>
-      <w:proofErr w:type="spellEnd"/>
-      <w:r>
-        <w:t xml:space="preserve"> por medio de una plataforma online y las opiniones han sido ampliamente positivas, siendo que tan solo el 6% de los encuestados negó totalmente un probable uso del sitio. Las demás personas han reflejado cierto entusiasmo al contestar que usarían de bastante seguido a siempre el servicio propuesto. Exactamente el 59% expresó su postura de utilizar ampliamente la plataforma si la misma existiese.</w:t>
+        <w:t>Por último se les preguntó a los encuestados acerca de la existencia de un sitio online que satisfaga las necesidades de delivery por medio de una plataforma online y las opiniones han sido ampliamente positivas, siendo que tan solo el 6% de los encuestados negó totalmente un probable uso del sitio. Las demás personas han reflejado cierto entusiasmo al contestar que usarían de bastante seguido a siempre el servicio propuesto. Exactamente el 59% expresó su postura de utilizar ampliamente la plataforma si la misma existiese.</w:t>
       </w:r>
     </w:p>
     <w:p>
@@ -14278,21 +13010,21 @@
       <w:pPr>
         <w:pStyle w:val="Ttulo1"/>
       </w:pPr>
-      <w:bookmarkStart w:id="48" w:name="_Toc419326873"/>
+      <w:bookmarkStart w:id="49" w:name="_Toc419326873"/>
       <w:r>
         <w:t>3 Analisis FODA</w:t>
       </w:r>
-      <w:bookmarkEnd w:id="48"/>
+      <w:bookmarkEnd w:id="49"/>
     </w:p>
     <w:p>
       <w:pPr>
         <w:pStyle w:val="Ttulo2"/>
       </w:pPr>
-      <w:bookmarkStart w:id="49" w:name="_Toc419326874"/>
+      <w:bookmarkStart w:id="50" w:name="_Toc419326874"/>
       <w:r>
         <w:t>3.1 cuadro foda</w:t>
       </w:r>
-      <w:bookmarkEnd w:id="49"/>
+      <w:bookmarkEnd w:id="50"/>
     </w:p>
     <w:p/>
     <w:tbl>
@@ -14651,15 +13383,7 @@
         <w:spacing w:after="200" w:line="264" w:lineRule="auto"/>
       </w:pPr>
       <w:r>
-        <w:t xml:space="preserve">Gran dominio del </w:t>
-      </w:r>
-      <w:proofErr w:type="spellStart"/>
-      <w:r>
-        <w:t>Comunity</w:t>
-      </w:r>
-      <w:proofErr w:type="spellEnd"/>
-      <w:r>
-        <w:t xml:space="preserve"> Management.</w:t>
+        <w:t>Gran dominio del Comunity Management.</w:t>
       </w:r>
     </w:p>
     <w:p>
@@ -14745,15 +13469,7 @@
       </w:pPr>
       <w:r>
         <w:lastRenderedPageBreak/>
-        <w:t xml:space="preserve">Según el censo en argentina, la gran mayoría de los hogares </w:t>
-      </w:r>
-      <w:proofErr w:type="spellStart"/>
-      <w:r>
-        <w:t>nicoleños</w:t>
-      </w:r>
-      <w:proofErr w:type="spellEnd"/>
-      <w:r>
-        <w:t xml:space="preserve"> poseen algún medio tecnológico (computadora, celular) para acceder al sitio.</w:t>
+        <w:t>Según el censo en argentina, la gran mayoría de los hogares nicoleños poseen algún medio tecnológico (computadora, celular) para acceder al sitio.</w:t>
       </w:r>
     </w:p>
     <w:p>
@@ -14769,15 +13485,7 @@
         </w:rPr>
       </w:pPr>
       <w:r>
-        <w:t xml:space="preserve">Existe una opinión negativa hacia la calidad de servicio de </w:t>
-      </w:r>
-      <w:proofErr w:type="spellStart"/>
-      <w:r>
-        <w:t>delivery</w:t>
-      </w:r>
-      <w:proofErr w:type="spellEnd"/>
-      <w:r>
-        <w:t xml:space="preserve"> actual según la encuesta realizada.</w:t>
+        <w:t>Existe una opinión negativa hacia la calidad de servicio de delivery actual según la encuesta realizada.</w:t>
       </w:r>
     </w:p>
     <w:p>
@@ -14957,12 +13665,12 @@
       <w:pPr>
         <w:pStyle w:val="Ttulo2"/>
       </w:pPr>
-      <w:bookmarkStart w:id="50" w:name="_Toc419326875"/>
+      <w:bookmarkStart w:id="51" w:name="_Toc419326875"/>
       <w:r>
         <w:lastRenderedPageBreak/>
         <w:t>3.2 analisis de las fortalezas, oportunidades, debilidades y amenazas.</w:t>
       </w:r>
-      <w:bookmarkEnd w:id="50"/>
+      <w:bookmarkEnd w:id="51"/>
     </w:p>
     <w:p>
       <w:r>
@@ -14983,49 +13691,17 @@
         <w:t>es</w:t>
       </w:r>
       <w:r>
-        <w:t xml:space="preserve"> que la propuesta no está implementada actualmente en la ciudad de San Nicolás, lo que conlleva a una característica destacable, el día de mañana, sobre una posible competencia. Añadiendo a esta fortaleza se suma  el contacto y la relación estrecha que se posee con algunos Negocios referentes, con lo que se supone una tarea relativamente sencilla la adhesión de estos al e-</w:t>
-      </w:r>
-      <w:proofErr w:type="spellStart"/>
-      <w:r>
-        <w:t>business</w:t>
-      </w:r>
-      <w:proofErr w:type="spellEnd"/>
-      <w:r>
-        <w:t>. Por último es importante nombrar los conocimientos que se poseen en el área de desarrollo de software, los cuales son un pilar importante en cuanto a la calidad y rapidez con el que se puede lograr el sitio Web.</w:t>
-      </w:r>
-    </w:p>
-    <w:p>
-      <w:r>
-        <w:t>Siguiendo con el análisis interno del e-</w:t>
-      </w:r>
-      <w:proofErr w:type="spellStart"/>
-      <w:r>
-        <w:t>business</w:t>
-      </w:r>
-      <w:proofErr w:type="spellEnd"/>
-      <w:r>
-        <w:t>, la debilidad obvia que presenta el equipo es la inexperiencia en proyectos, esto puede acarrear infinidades de problemas como errores en estimaciones, ya sea en cuestiones económicas como temporales, inconvenientes a la hora de elegir herramientas óptimas para realizar diferentes actividades, entre tantas otras cosas. Otro factor importante, en la falta de inversionistas, por lo que se dispone con una inversión mínima, lo que limita algunos recursos para el desarrollo del e-</w:t>
-      </w:r>
-      <w:proofErr w:type="spellStart"/>
-      <w:r>
-        <w:t>bussines</w:t>
-      </w:r>
-      <w:proofErr w:type="spellEnd"/>
-      <w:r>
-        <w:t>.</w:t>
-      </w:r>
-    </w:p>
-    <w:p>
-      <w:r>
-        <w:t>Por el lado de las oportunidades, debido a la inexistencia de competencias en el negocio, a la creatividad y seriedad con la que se plantea la solución, se divisa que una gran cantidad de Negocios y Usuario interesados en el servicio. Por otro lado, se puede considerar que en el caso de que el e-</w:t>
-      </w:r>
-      <w:proofErr w:type="spellStart"/>
-      <w:r>
-        <w:t>business</w:t>
-      </w:r>
-      <w:proofErr w:type="spellEnd"/>
-      <w:r>
-        <w:t xml:space="preserve"> sea exitoso, la empresa podría beneficiarse con nuevos proyectos.</w:t>
+        <w:t xml:space="preserve"> que la propuesta no está implementada actualmente en la ciudad de San Nicolás, lo que conlleva a una característica destacable, el día de mañana, sobre una posible competencia. Añadiendo a esta fortaleza se suma  el contacto y la relación estrecha que se posee con algunos Negocios referentes, con lo que se supone una tarea relativamente sencilla la adhesión de estos al e-business. Por último es importante nombrar los conocimientos que se poseen en el área de desarrollo de software, los cuales son un pilar importante en cuanto a la calidad y rapidez con el que se puede lograr el sitio Web.</w:t>
+      </w:r>
+    </w:p>
+    <w:p>
+      <w:r>
+        <w:t>Siguiendo con el análisis interno del e-business, la debilidad obvia que presenta el equipo es la inexperiencia en proyectos, esto puede acarrear infinidades de problemas como errores en estimaciones, ya sea en cuestiones económicas como temporales, inconvenientes a la hora de elegir herramientas óptimas para realizar diferentes actividades, entre tantas otras cosas. Otro factor importante, en la falta de inversionistas, por lo que se dispone con una inversión mínima, lo que limita algunos recursos para el desarrollo del e-bussines.</w:t>
+      </w:r>
+    </w:p>
+    <w:p>
+      <w:r>
+        <w:t>Por el lado de las oportunidades, debido a la inexistencia de competencias en el negocio, a la creatividad y seriedad con la que se plantea la solución, se divisa que una gran cantidad de Negocios y Usuario interesados en el servicio. Por otro lado, se puede considerar que en el caso de que el e-business sea exitoso, la empresa podría beneficiarse con nuevos proyectos.</w:t>
       </w:r>
     </w:p>
     <w:p>
@@ -15041,24 +13717,14 @@
       <w:r>
         <w:t xml:space="preserve">permanecer </w:t>
       </w:r>
-      <w:proofErr w:type="spellStart"/>
       <w:r>
         <w:rPr>
           <w:i/>
         </w:rPr>
         <w:t>Pickupmeal</w:t>
       </w:r>
-      <w:proofErr w:type="spellEnd"/>
-      <w:r>
-        <w:t xml:space="preserve">, teniendo en cuenta la sociedad </w:t>
-      </w:r>
-      <w:proofErr w:type="spellStart"/>
-      <w:r>
-        <w:t>Nicoleña</w:t>
-      </w:r>
-      <w:proofErr w:type="spellEnd"/>
-      <w:r>
-        <w:t>, se torna muy difícil establecerse insertarse y tomar posición en el mercado, agregando a esta restricción que la gran parte de los poseedores de los Negocios gastronómicos de la ciudad son mayores de edad y no están, en la mayoría de los casos, familiarizados con las nuevas tecnologías, sin contar la mentalidad conservadora que llevan adelante.</w:t>
+      <w:r>
+        <w:t>, teniendo en cuenta la sociedad Nicoleña, se torna muy difícil establecerse insertarse y tomar posición en el mercado, agregando a esta restricción que la gran parte de los poseedores de los Negocios gastronómicos de la ciudad son mayores de edad y no están, en la mayoría de los casos, familiarizados con las nuevas tecnologías, sin contar la mentalidad conservadora que llevan adelante.</w:t>
       </w:r>
     </w:p>
     <w:p/>
@@ -15067,12 +13733,12 @@
       <w:pPr>
         <w:pStyle w:val="Ttulo2"/>
       </w:pPr>
-      <w:bookmarkStart w:id="51" w:name="_Toc419326876"/>
+      <w:bookmarkStart w:id="52" w:name="_Toc419326876"/>
       <w:r>
         <w:lastRenderedPageBreak/>
         <w:t>3.3 conclusion: atractivo de la industria, fortalezas de negocio.</w:t>
       </w:r>
-      <w:bookmarkEnd w:id="51"/>
+      <w:bookmarkEnd w:id="52"/>
     </w:p>
     <w:p>
       <w:r>
@@ -15084,42 +13750,19 @@
       <w:r>
         <w:t xml:space="preserve"> sobre las fortalezas, oportunidades, debilidades y amenazas de </w:t>
       </w:r>
-      <w:proofErr w:type="spellStart"/>
       <w:r>
         <w:rPr>
           <w:i/>
         </w:rPr>
         <w:t>Pickupmeal</w:t>
       </w:r>
-      <w:proofErr w:type="spellEnd"/>
-      <w:r>
-        <w:t xml:space="preserve"> se puede concluir que, el principal atractivo del mercado de la ciudad de San </w:t>
-      </w:r>
-      <w:proofErr w:type="spellStart"/>
-      <w:r>
-        <w:t>Nicolas</w:t>
-      </w:r>
-      <w:proofErr w:type="spellEnd"/>
-      <w:r>
-        <w:t xml:space="preserve"> de los Arroyos, es la cantidad de pedidos que se realizan tanto los días semanales por la actividad comercial en horario corrido, como los fines de semana en donde se registra una actividad importante en el sector. </w:t>
-      </w:r>
-    </w:p>
-    <w:p>
-      <w:r>
-        <w:t>Referido a las fortalezas del n</w:t>
-      </w:r>
-      <w:bookmarkStart w:id="52" w:name="_GoBack"/>
-      <w:bookmarkEnd w:id="52"/>
-      <w:r>
-        <w:t xml:space="preserve">egocio se pueden tomar como ventajas competitivas la cercanía y conocimientos acerca de la cultura </w:t>
-      </w:r>
-      <w:proofErr w:type="spellStart"/>
-      <w:r>
-        <w:t>nicoleña</w:t>
-      </w:r>
-      <w:proofErr w:type="spellEnd"/>
-      <w:r>
-        <w:t xml:space="preserve"> frente a empresas similares que intenten penetrar en el mercado, los contactos establecidos con los </w:t>
+      <w:r>
+        <w:t xml:space="preserve"> se puede concluir que, el principal atractivo del mercado de la ciudad de San Nicolas de los Arroyos, es la cantidad de pedidos que se realizan tanto los días semanales por la actividad comercial en horario corrido, como los fines de semana en donde se registra una actividad importante en el sector. </w:t>
+      </w:r>
+    </w:p>
+    <w:p>
+      <w:r>
+        <w:t xml:space="preserve">Referido a las fortalezas del negocio se pueden tomar como ventajas competitivas la cercanía y conocimientos acerca de la cultura nicoleña frente a empresas similares que intenten penetrar en el mercado, los contactos establecidos con los </w:t>
       </w:r>
       <w:r>
         <w:rPr>
@@ -15128,15 +13771,7 @@
         <w:t>Negocios</w:t>
       </w:r>
       <w:r>
-        <w:t xml:space="preserve"> más influyente de la ciudad, y por último la novedad de implementar por primera vez un e-</w:t>
-      </w:r>
-      <w:proofErr w:type="spellStart"/>
-      <w:r>
-        <w:t>business</w:t>
-      </w:r>
-      <w:proofErr w:type="spellEnd"/>
-      <w:r>
-        <w:t xml:space="preserve"> de las características anteriormente descriptas</w:t>
+        <w:t xml:space="preserve"> más influyente de la ciudad, y por último la novedad de implementar por primera vez un e-business de las características anteriormente descriptas</w:t>
       </w:r>
     </w:p>
     <w:p>
@@ -15194,6 +13829,7 @@
         <w:docPartUnique/>
       </w:docPartObj>
     </w:sdtPr>
+    <w:sdtEndPr/>
     <w:sdtContent>
       <w:sdt>
         <w:sdtPr>
@@ -15203,6 +13839,7 @@
             <w:docPartUnique/>
           </w:docPartObj>
         </w:sdtPr>
+        <w:sdtEndPr/>
         <w:sdtContent>
           <w:p>
             <w:pPr>
@@ -15246,7 +13883,7 @@
                 <w:bCs/>
                 <w:noProof/>
               </w:rPr>
-              <w:t>39</w:t>
+              <w:t>21</w:t>
             </w:r>
             <w:r>
               <w:rPr>
@@ -15374,108 +14011,8 @@
           <w:color w:val="333333"/>
           <w:shd w:val="clear" w:color="auto" w:fill="FFFFFF"/>
         </w:rPr>
-        <w:t>“</w:t>
-      </w:r>
-      <w:proofErr w:type="spellStart"/>
-      <w:r>
-        <w:rPr>
-          <w:rFonts w:cs="Arial"/>
-          <w:color w:val="333333"/>
-          <w:shd w:val="clear" w:color="auto" w:fill="FFFFFF"/>
-        </w:rPr>
-        <w:t>The</w:t>
-      </w:r>
-      <w:proofErr w:type="spellEnd"/>
-      <w:r>
-        <w:rPr>
-          <w:rFonts w:cs="Arial"/>
-          <w:color w:val="333333"/>
-          <w:shd w:val="clear" w:color="auto" w:fill="FFFFFF"/>
-        </w:rPr>
-        <w:t xml:space="preserve"> </w:t>
-      </w:r>
-      <w:proofErr w:type="spellStart"/>
-      <w:r>
-        <w:rPr>
-          <w:rFonts w:cs="Arial"/>
-          <w:color w:val="333333"/>
-          <w:shd w:val="clear" w:color="auto" w:fill="FFFFFF"/>
-        </w:rPr>
-        <w:t>Core</w:t>
-      </w:r>
-      <w:proofErr w:type="spellEnd"/>
-      <w:r>
-        <w:rPr>
-          <w:rFonts w:cs="Arial"/>
-          <w:color w:val="333333"/>
-          <w:shd w:val="clear" w:color="auto" w:fill="FFFFFF"/>
-        </w:rPr>
-        <w:t xml:space="preserve"> </w:t>
-      </w:r>
-      <w:proofErr w:type="spellStart"/>
-      <w:r>
-        <w:rPr>
-          <w:rFonts w:cs="Arial"/>
-          <w:color w:val="333333"/>
-          <w:shd w:val="clear" w:color="auto" w:fill="FFFFFF"/>
-        </w:rPr>
-        <w:t>Competence</w:t>
-      </w:r>
-      <w:proofErr w:type="spellEnd"/>
-      <w:r>
-        <w:rPr>
-          <w:rFonts w:cs="Arial"/>
-          <w:color w:val="333333"/>
-          <w:shd w:val="clear" w:color="auto" w:fill="FFFFFF"/>
-        </w:rPr>
-        <w:t xml:space="preserve"> of </w:t>
-      </w:r>
-      <w:proofErr w:type="spellStart"/>
-      <w:r>
-        <w:rPr>
-          <w:rFonts w:cs="Arial"/>
-          <w:color w:val="333333"/>
-          <w:shd w:val="clear" w:color="auto" w:fill="FFFFFF"/>
-        </w:rPr>
-        <w:t>the</w:t>
-      </w:r>
-      <w:proofErr w:type="spellEnd"/>
-      <w:r>
-        <w:rPr>
-          <w:rFonts w:cs="Arial"/>
-          <w:color w:val="333333"/>
-          <w:shd w:val="clear" w:color="auto" w:fill="FFFFFF"/>
-        </w:rPr>
-        <w:t xml:space="preserve"> </w:t>
-      </w:r>
-      <w:proofErr w:type="spellStart"/>
-      <w:r>
-        <w:rPr>
-          <w:rFonts w:cs="Arial"/>
-          <w:color w:val="333333"/>
-          <w:shd w:val="clear" w:color="auto" w:fill="FFFFFF"/>
-        </w:rPr>
-        <w:t>Corporation</w:t>
-      </w:r>
-      <w:proofErr w:type="spellEnd"/>
-      <w:r>
-        <w:rPr>
-          <w:rFonts w:cs="Arial"/>
-          <w:color w:val="333333"/>
-          <w:shd w:val="clear" w:color="auto" w:fill="FFFFFF"/>
-        </w:rPr>
-        <w:t xml:space="preserve">” </w:t>
-      </w:r>
-      <w:proofErr w:type="spellStart"/>
-      <w:r>
-        <w:rPr>
-          <w:rFonts w:cs="Arial"/>
-          <w:color w:val="333333"/>
-          <w:shd w:val="clear" w:color="auto" w:fill="FFFFFF"/>
-        </w:rPr>
-        <w:t>By</w:t>
-      </w:r>
-      <w:proofErr w:type="spellEnd"/>
+        <w:t>“The Core Competence of the Corporation” By</w:t>
+      </w:r>
       <w:r>
         <w:rPr>
           <w:rStyle w:val="apple-converted-space"/>
@@ -15485,41 +14022,13 @@
         </w:rPr>
         <w:t> </w:t>
       </w:r>
-      <w:proofErr w:type="spellStart"/>
       <w:r>
         <w:rPr>
           <w:rFonts w:cs="Arial"/>
           <w:color w:val="333333"/>
           <w:shd w:val="clear" w:color="auto" w:fill="FFFFFF"/>
         </w:rPr>
-        <w:t>Prahalad</w:t>
-      </w:r>
-      <w:proofErr w:type="spellEnd"/>
-      <w:r>
-        <w:rPr>
-          <w:rFonts w:cs="Arial"/>
-          <w:color w:val="333333"/>
-          <w:shd w:val="clear" w:color="auto" w:fill="FFFFFF"/>
-        </w:rPr>
-        <w:t xml:space="preserve"> and </w:t>
-      </w:r>
-      <w:proofErr w:type="spellStart"/>
-      <w:r>
-        <w:rPr>
-          <w:rFonts w:cs="Arial"/>
-          <w:color w:val="333333"/>
-          <w:shd w:val="clear" w:color="auto" w:fill="FFFFFF"/>
-        </w:rPr>
-        <w:t>Hamel</w:t>
-      </w:r>
-      <w:proofErr w:type="spellEnd"/>
-      <w:r>
-        <w:rPr>
-          <w:rFonts w:cs="Arial"/>
-          <w:color w:val="333333"/>
-          <w:shd w:val="clear" w:color="auto" w:fill="FFFFFF"/>
-        </w:rPr>
-        <w:t>.</w:t>
+        <w:t>Prahalad and Hamel.</w:t>
       </w:r>
       <w:r>
         <w:rPr>
@@ -15551,21 +14060,8 @@
       <w:r>
         <w:t xml:space="preserve"> </w:t>
       </w:r>
-      <w:proofErr w:type="spellStart"/>
-      <w:r>
-        <w:t>Scientia</w:t>
-      </w:r>
-      <w:proofErr w:type="spellEnd"/>
-      <w:r>
-        <w:t xml:space="preserve"> et </w:t>
-      </w:r>
-      <w:proofErr w:type="spellStart"/>
-      <w:r>
-        <w:t>Technica</w:t>
-      </w:r>
-      <w:proofErr w:type="spellEnd"/>
-      <w:r>
-        <w:t xml:space="preserve"> Año XII, No 32, Diciembre 2006. UTP. ISSN 0122-1701</w:t>
+      <w:r>
+        <w:t>Scientia et Technica Año XII, No 32, Diciembre 2006. UTP. ISSN 0122-1701</w:t>
       </w:r>
     </w:p>
   </w:footnote>
@@ -15598,25 +14094,7 @@
           <w:sz w:val="20"/>
           <w:szCs w:val="20"/>
         </w:rPr>
-        <w:t xml:space="preserve">Análisis </w:t>
-      </w:r>
-      <w:proofErr w:type="spellStart"/>
-      <w:r>
-        <w:rPr>
-          <w:i/>
-          <w:sz w:val="20"/>
-          <w:szCs w:val="20"/>
-        </w:rPr>
-        <w:t>Porter</w:t>
-      </w:r>
-      <w:proofErr w:type="spellEnd"/>
-      <w:r>
-        <w:rPr>
-          <w:i/>
-          <w:sz w:val="20"/>
-          <w:szCs w:val="20"/>
-        </w:rPr>
-        <w:t xml:space="preserve"> de las cinco fuerzas. </w:t>
+        <w:t xml:space="preserve">Análisis Porter de las cinco fuerzas. </w:t>
       </w:r>
       <w:r>
         <w:rPr>
@@ -15981,15 +14459,7 @@
         <w:t xml:space="preserve"> </w:t>
       </w:r>
       <w:r>
-        <w:t xml:space="preserve">Fuente: </w:t>
-      </w:r>
-      <w:proofErr w:type="spellStart"/>
-      <w:r>
-        <w:t>Tendecias</w:t>
-      </w:r>
-      <w:proofErr w:type="spellEnd"/>
-      <w:r>
-        <w:t xml:space="preserve"> Digitales</w:t>
+        <w:t>Fuente: Tendecias Digitales</w:t>
       </w:r>
       <w:r>
         <w:t xml:space="preserve"> por Carlos Jiménez </w:t>
@@ -16008,15 +14478,7 @@
         <w:footnoteRef/>
       </w:r>
       <w:r>
-        <w:t xml:space="preserve"> “Los medios de pago online le ganan a la desconfianza” por Alfredo </w:t>
-      </w:r>
-      <w:proofErr w:type="spellStart"/>
-      <w:r>
-        <w:t>Sains</w:t>
-      </w:r>
-      <w:proofErr w:type="spellEnd"/>
-      <w:r>
-        <w:t xml:space="preserve"> La Nación</w:t>
+        <w:t xml:space="preserve"> “Los medios de pago online le ganan a la desconfianza” por Alfredo Sains La Nación</w:t>
       </w:r>
     </w:p>
   </w:footnote>
@@ -16523,7 +14985,6 @@
               <w:szCs w:val="18"/>
             </w:rPr>
           </w:pPr>
-          <w:proofErr w:type="spellStart"/>
           <w:r>
             <w:rPr>
               <w:rFonts w:cs="Arial"/>
@@ -16532,18 +14993,7 @@
               <w:sz w:val="18"/>
               <w:szCs w:val="18"/>
             </w:rPr>
-            <w:t>Dominguez</w:t>
-          </w:r>
-          <w:proofErr w:type="spellEnd"/>
-          <w:r>
-            <w:rPr>
-              <w:rFonts w:cs="Arial"/>
-              <w:b/>
-              <w:i/>
-              <w:sz w:val="18"/>
-              <w:szCs w:val="18"/>
-            </w:rPr>
-            <w:t xml:space="preserve"> Jacobo</w:t>
+            <w:t>Dominguez Jacobo</w:t>
           </w:r>
           <w:r>
             <w:rPr>
@@ -24769,30 +23219,30 @@
   </dgm:ptLst>
   <dgm:cxnLst>
     <dgm:cxn modelId="{E1B859D2-B348-4885-91D5-4F8E9A82F61B}" srcId="{4E0DBCB8-99A6-4CC2-AA5A-37B42B28F488}" destId="{AF8029F6-5147-4346-A024-817694B8BEC3}" srcOrd="1" destOrd="0" parTransId="{4696B65F-40D1-45FD-861C-B8F9FC9C6D09}" sibTransId="{15EFB6E8-9870-4FAD-A6F6-FF1B511B74A4}"/>
+    <dgm:cxn modelId="{5BA24C94-A508-4323-B400-FACC0BBB2460}" type="presOf" srcId="{4E0DBCB8-99A6-4CC2-AA5A-37B42B28F488}" destId="{AA472E76-A9F7-4CCE-8EA9-4D22798A8868}" srcOrd="0" destOrd="0" presId="urn:microsoft.com/office/officeart/2005/8/layout/radial1"/>
+    <dgm:cxn modelId="{2520FFA4-A97F-4AAC-AA15-C1813D380911}" type="presOf" srcId="{AED0E5D3-E485-49BC-B534-1E22B7F55839}" destId="{12989E98-1053-4A91-87D2-65DD01B5C205}" srcOrd="1" destOrd="0" presId="urn:microsoft.com/office/officeart/2005/8/layout/radial1"/>
     <dgm:cxn modelId="{E6E4F37F-3D21-4AC9-834E-D8B5B463BDDC}" srcId="{4E0DBCB8-99A6-4CC2-AA5A-37B42B28F488}" destId="{5B41B044-55A3-4F44-91D2-6CD06C8349D6}" srcOrd="2" destOrd="0" parTransId="{3CBF6580-9D47-405D-B05A-D34CB91F424A}" sibTransId="{7DCF3262-701C-49B5-9B31-60861CB5BBF2}"/>
-    <dgm:cxn modelId="{3772EEA5-625E-4DDE-9B4B-93C5B38EE6A3}" type="presOf" srcId="{3CBF6580-9D47-405D-B05A-D34CB91F424A}" destId="{21A5323A-B624-4FCA-8B7D-1A171171F038}" srcOrd="1" destOrd="0" presId="urn:microsoft.com/office/officeart/2005/8/layout/radial1"/>
-    <dgm:cxn modelId="{AADF24CA-DDDA-4EA8-B646-1CA37EF2AF08}" type="presOf" srcId="{1A3598BA-DC1A-40CE-AE78-E6127AD0E1A5}" destId="{F8011CC3-32B3-4CF7-A660-AD2E7BBE7769}" srcOrd="0" destOrd="0" presId="urn:microsoft.com/office/officeart/2005/8/layout/radial1"/>
+    <dgm:cxn modelId="{0831FA74-0085-4AE5-927B-0633F90E44FA}" type="presOf" srcId="{1A3598BA-DC1A-40CE-AE78-E6127AD0E1A5}" destId="{F8011CC3-32B3-4CF7-A660-AD2E7BBE7769}" srcOrd="0" destOrd="0" presId="urn:microsoft.com/office/officeart/2005/8/layout/radial1"/>
+    <dgm:cxn modelId="{394499EE-3973-4E1F-A3F3-CE87282D396B}" type="presOf" srcId="{AED0E5D3-E485-49BC-B534-1E22B7F55839}" destId="{F2AD0D92-94DB-459F-A10F-980A2C25F250}" srcOrd="0" destOrd="0" presId="urn:microsoft.com/office/officeart/2005/8/layout/radial1"/>
+    <dgm:cxn modelId="{2EA4B424-672E-4490-969F-3F136EF982D1}" type="presOf" srcId="{3CBF6580-9D47-405D-B05A-D34CB91F424A}" destId="{F1B22A97-B8B6-4A16-84D8-8F7F0B09C3CB}" srcOrd="0" destOrd="0" presId="urn:microsoft.com/office/officeart/2005/8/layout/radial1"/>
+    <dgm:cxn modelId="{95E7B957-618E-45A4-8490-73BC3F2B7D5D}" type="presOf" srcId="{4696B65F-40D1-45FD-861C-B8F9FC9C6D09}" destId="{C94FB4ED-7282-4A77-8237-B9AA40FB54F3}" srcOrd="0" destOrd="0" presId="urn:microsoft.com/office/officeart/2005/8/layout/radial1"/>
     <dgm:cxn modelId="{C288C527-D5E9-437A-A1FD-D8FD3C06FCC3}" srcId="{1A3598BA-DC1A-40CE-AE78-E6127AD0E1A5}" destId="{4E0DBCB8-99A6-4CC2-AA5A-37B42B28F488}" srcOrd="0" destOrd="0" parTransId="{04D1C715-A13A-4979-BDBB-30A2735FA04E}" sibTransId="{C58D6D84-CC58-4162-B86F-F86DDB69CFF3}"/>
-    <dgm:cxn modelId="{36DDDA56-1BAD-4877-B8E4-07133D1F6F8D}" type="presOf" srcId="{4E0DBCB8-99A6-4CC2-AA5A-37B42B28F488}" destId="{AA472E76-A9F7-4CCE-8EA9-4D22798A8868}" srcOrd="0" destOrd="0" presId="urn:microsoft.com/office/officeart/2005/8/layout/radial1"/>
-    <dgm:cxn modelId="{04261519-FF0D-439E-BD14-6A08006BF890}" type="presOf" srcId="{4696B65F-40D1-45FD-861C-B8F9FC9C6D09}" destId="{506AE633-8011-4F15-9349-A7512490583E}" srcOrd="1" destOrd="0" presId="urn:microsoft.com/office/officeart/2005/8/layout/radial1"/>
-    <dgm:cxn modelId="{04EAB176-7FAA-4892-8D2A-9DEE148306AC}" type="presOf" srcId="{AED0E5D3-E485-49BC-B534-1E22B7F55839}" destId="{F2AD0D92-94DB-459F-A10F-980A2C25F250}" srcOrd="0" destOrd="0" presId="urn:microsoft.com/office/officeart/2005/8/layout/radial1"/>
-    <dgm:cxn modelId="{F0C871D0-8845-42CB-ABCA-C1B81EEE01AA}" type="presOf" srcId="{AED0E5D3-E485-49BC-B534-1E22B7F55839}" destId="{12989E98-1053-4A91-87D2-65DD01B5C205}" srcOrd="1" destOrd="0" presId="urn:microsoft.com/office/officeart/2005/8/layout/radial1"/>
-    <dgm:cxn modelId="{C3E57C91-23D3-4A09-8627-ED83532ECD3A}" type="presOf" srcId="{66CCC275-B8DD-49B5-B015-9EF087F03A63}" destId="{384D6F30-9CF1-449A-8DD2-3324A062BBE3}" srcOrd="0" destOrd="0" presId="urn:microsoft.com/office/officeart/2005/8/layout/radial1"/>
+    <dgm:cxn modelId="{438A9FBC-AF4B-470B-829F-CEA6F6E0C75E}" type="presOf" srcId="{5B41B044-55A3-4F44-91D2-6CD06C8349D6}" destId="{4694608D-AE22-4AC4-B6A5-2283D6D56E17}" srcOrd="0" destOrd="0" presId="urn:microsoft.com/office/officeart/2005/8/layout/radial1"/>
+    <dgm:cxn modelId="{E301D572-AAC1-422C-8E03-3CBDBA11272D}" type="presOf" srcId="{AF8029F6-5147-4346-A024-817694B8BEC3}" destId="{7BEDDCFB-56AE-489A-821E-65FF33AB62CD}" srcOrd="0" destOrd="0" presId="urn:microsoft.com/office/officeart/2005/8/layout/radial1"/>
     <dgm:cxn modelId="{A290C56D-AA59-45B8-9985-E8A178D6828A}" srcId="{4E0DBCB8-99A6-4CC2-AA5A-37B42B28F488}" destId="{66CCC275-B8DD-49B5-B015-9EF087F03A63}" srcOrd="0" destOrd="0" parTransId="{AED0E5D3-E485-49BC-B534-1E22B7F55839}" sibTransId="{6B29DE1A-5E66-4104-8AB5-1251F7B35B68}"/>
-    <dgm:cxn modelId="{751E378C-CFE3-4269-AEA9-0B9DB14AF966}" type="presOf" srcId="{4696B65F-40D1-45FD-861C-B8F9FC9C6D09}" destId="{C94FB4ED-7282-4A77-8237-B9AA40FB54F3}" srcOrd="0" destOrd="0" presId="urn:microsoft.com/office/officeart/2005/8/layout/radial1"/>
-    <dgm:cxn modelId="{7C0BB4E1-41BD-4814-A8AA-00E038380B34}" type="presOf" srcId="{5B41B044-55A3-4F44-91D2-6CD06C8349D6}" destId="{4694608D-AE22-4AC4-B6A5-2283D6D56E17}" srcOrd="0" destOrd="0" presId="urn:microsoft.com/office/officeart/2005/8/layout/radial1"/>
-    <dgm:cxn modelId="{251209C3-7510-483B-9F75-E52B4D8C7BA9}" type="presOf" srcId="{3CBF6580-9D47-405D-B05A-D34CB91F424A}" destId="{F1B22A97-B8B6-4A16-84D8-8F7F0B09C3CB}" srcOrd="0" destOrd="0" presId="urn:microsoft.com/office/officeart/2005/8/layout/radial1"/>
-    <dgm:cxn modelId="{C08B6A1D-9853-4C0B-B5FC-EC034E383B10}" type="presOf" srcId="{AF8029F6-5147-4346-A024-817694B8BEC3}" destId="{7BEDDCFB-56AE-489A-821E-65FF33AB62CD}" srcOrd="0" destOrd="0" presId="urn:microsoft.com/office/officeart/2005/8/layout/radial1"/>
-    <dgm:cxn modelId="{7D273E82-FE2D-4506-B11B-E30FE7A77541}" type="presParOf" srcId="{F8011CC3-32B3-4CF7-A660-AD2E7BBE7769}" destId="{AA472E76-A9F7-4CCE-8EA9-4D22798A8868}" srcOrd="0" destOrd="0" presId="urn:microsoft.com/office/officeart/2005/8/layout/radial1"/>
-    <dgm:cxn modelId="{950192FA-0DF2-448B-B8BC-D27D7EB41B8A}" type="presParOf" srcId="{F8011CC3-32B3-4CF7-A660-AD2E7BBE7769}" destId="{F2AD0D92-94DB-459F-A10F-980A2C25F250}" srcOrd="1" destOrd="0" presId="urn:microsoft.com/office/officeart/2005/8/layout/radial1"/>
-    <dgm:cxn modelId="{9E6D553B-F7ED-49DA-B5E0-0837FCF2468C}" type="presParOf" srcId="{F2AD0D92-94DB-459F-A10F-980A2C25F250}" destId="{12989E98-1053-4A91-87D2-65DD01B5C205}" srcOrd="0" destOrd="0" presId="urn:microsoft.com/office/officeart/2005/8/layout/radial1"/>
-    <dgm:cxn modelId="{DB652776-DDB3-49AB-AC22-E67D39E44659}" type="presParOf" srcId="{F8011CC3-32B3-4CF7-A660-AD2E7BBE7769}" destId="{384D6F30-9CF1-449A-8DD2-3324A062BBE3}" srcOrd="2" destOrd="0" presId="urn:microsoft.com/office/officeart/2005/8/layout/radial1"/>
-    <dgm:cxn modelId="{4754D39B-2BCE-46BE-B167-0345BEEE03BD}" type="presParOf" srcId="{F8011CC3-32B3-4CF7-A660-AD2E7BBE7769}" destId="{C94FB4ED-7282-4A77-8237-B9AA40FB54F3}" srcOrd="3" destOrd="0" presId="urn:microsoft.com/office/officeart/2005/8/layout/radial1"/>
-    <dgm:cxn modelId="{C7772587-2A93-4816-8698-77F355ECC84B}" type="presParOf" srcId="{C94FB4ED-7282-4A77-8237-B9AA40FB54F3}" destId="{506AE633-8011-4F15-9349-A7512490583E}" srcOrd="0" destOrd="0" presId="urn:microsoft.com/office/officeart/2005/8/layout/radial1"/>
-    <dgm:cxn modelId="{56AF8921-8283-402C-A29C-EFFC355AE8E4}" type="presParOf" srcId="{F8011CC3-32B3-4CF7-A660-AD2E7BBE7769}" destId="{7BEDDCFB-56AE-489A-821E-65FF33AB62CD}" srcOrd="4" destOrd="0" presId="urn:microsoft.com/office/officeart/2005/8/layout/radial1"/>
-    <dgm:cxn modelId="{C8496E81-8955-40CD-834C-BA32A3AE206F}" type="presParOf" srcId="{F8011CC3-32B3-4CF7-A660-AD2E7BBE7769}" destId="{F1B22A97-B8B6-4A16-84D8-8F7F0B09C3CB}" srcOrd="5" destOrd="0" presId="urn:microsoft.com/office/officeart/2005/8/layout/radial1"/>
-    <dgm:cxn modelId="{2D98C3AF-96A7-4697-8AA2-E8F13ACF27AA}" type="presParOf" srcId="{F1B22A97-B8B6-4A16-84D8-8F7F0B09C3CB}" destId="{21A5323A-B624-4FCA-8B7D-1A171171F038}" srcOrd="0" destOrd="0" presId="urn:microsoft.com/office/officeart/2005/8/layout/radial1"/>
-    <dgm:cxn modelId="{EF682FAE-AAE3-4E7D-9ED1-7F596F9E1878}" type="presParOf" srcId="{F8011CC3-32B3-4CF7-A660-AD2E7BBE7769}" destId="{4694608D-AE22-4AC4-B6A5-2283D6D56E17}" srcOrd="6" destOrd="0" presId="urn:microsoft.com/office/officeart/2005/8/layout/radial1"/>
+    <dgm:cxn modelId="{295667B9-98E2-4AF2-BB6D-041F879F7F80}" type="presOf" srcId="{66CCC275-B8DD-49B5-B015-9EF087F03A63}" destId="{384D6F30-9CF1-449A-8DD2-3324A062BBE3}" srcOrd="0" destOrd="0" presId="urn:microsoft.com/office/officeart/2005/8/layout/radial1"/>
+    <dgm:cxn modelId="{A5B40D6B-A632-44B5-8E8E-B4D14FD3594A}" type="presOf" srcId="{4696B65F-40D1-45FD-861C-B8F9FC9C6D09}" destId="{506AE633-8011-4F15-9349-A7512490583E}" srcOrd="1" destOrd="0" presId="urn:microsoft.com/office/officeart/2005/8/layout/radial1"/>
+    <dgm:cxn modelId="{2F3A8060-D41F-4029-A433-66F1BB4D3F33}" type="presOf" srcId="{3CBF6580-9D47-405D-B05A-D34CB91F424A}" destId="{21A5323A-B624-4FCA-8B7D-1A171171F038}" srcOrd="1" destOrd="0" presId="urn:microsoft.com/office/officeart/2005/8/layout/radial1"/>
+    <dgm:cxn modelId="{1A33E96E-5323-4092-862F-4049B76E533E}" type="presParOf" srcId="{F8011CC3-32B3-4CF7-A660-AD2E7BBE7769}" destId="{AA472E76-A9F7-4CCE-8EA9-4D22798A8868}" srcOrd="0" destOrd="0" presId="urn:microsoft.com/office/officeart/2005/8/layout/radial1"/>
+    <dgm:cxn modelId="{28352950-E6B0-452F-B862-B3424459A78B}" type="presParOf" srcId="{F8011CC3-32B3-4CF7-A660-AD2E7BBE7769}" destId="{F2AD0D92-94DB-459F-A10F-980A2C25F250}" srcOrd="1" destOrd="0" presId="urn:microsoft.com/office/officeart/2005/8/layout/radial1"/>
+    <dgm:cxn modelId="{EA4200CC-DA9C-4570-8103-982544040BA0}" type="presParOf" srcId="{F2AD0D92-94DB-459F-A10F-980A2C25F250}" destId="{12989E98-1053-4A91-87D2-65DD01B5C205}" srcOrd="0" destOrd="0" presId="urn:microsoft.com/office/officeart/2005/8/layout/radial1"/>
+    <dgm:cxn modelId="{D99B7D71-385F-4D10-BE3F-E32AB2B422DE}" type="presParOf" srcId="{F8011CC3-32B3-4CF7-A660-AD2E7BBE7769}" destId="{384D6F30-9CF1-449A-8DD2-3324A062BBE3}" srcOrd="2" destOrd="0" presId="urn:microsoft.com/office/officeart/2005/8/layout/radial1"/>
+    <dgm:cxn modelId="{699E48BA-D113-4879-9B06-F7F365EFDE0D}" type="presParOf" srcId="{F8011CC3-32B3-4CF7-A660-AD2E7BBE7769}" destId="{C94FB4ED-7282-4A77-8237-B9AA40FB54F3}" srcOrd="3" destOrd="0" presId="urn:microsoft.com/office/officeart/2005/8/layout/radial1"/>
+    <dgm:cxn modelId="{4911B755-887A-4A5F-9414-7579A98CB3D1}" type="presParOf" srcId="{C94FB4ED-7282-4A77-8237-B9AA40FB54F3}" destId="{506AE633-8011-4F15-9349-A7512490583E}" srcOrd="0" destOrd="0" presId="urn:microsoft.com/office/officeart/2005/8/layout/radial1"/>
+    <dgm:cxn modelId="{656CB51F-4588-44D1-ADE5-11C9023DF9BD}" type="presParOf" srcId="{F8011CC3-32B3-4CF7-A660-AD2E7BBE7769}" destId="{7BEDDCFB-56AE-489A-821E-65FF33AB62CD}" srcOrd="4" destOrd="0" presId="urn:microsoft.com/office/officeart/2005/8/layout/radial1"/>
+    <dgm:cxn modelId="{3B221E2A-2F54-4037-B962-2F87958DB449}" type="presParOf" srcId="{F8011CC3-32B3-4CF7-A660-AD2E7BBE7769}" destId="{F1B22A97-B8B6-4A16-84D8-8F7F0B09C3CB}" srcOrd="5" destOrd="0" presId="urn:microsoft.com/office/officeart/2005/8/layout/radial1"/>
+    <dgm:cxn modelId="{C91201E6-3AD6-41CA-A228-F84FB4A9CD6A}" type="presParOf" srcId="{F1B22A97-B8B6-4A16-84D8-8F7F0B09C3CB}" destId="{21A5323A-B624-4FCA-8B7D-1A171171F038}" srcOrd="0" destOrd="0" presId="urn:microsoft.com/office/officeart/2005/8/layout/radial1"/>
+    <dgm:cxn modelId="{069A8B15-54A8-405E-91BA-BB66864E46E5}" type="presParOf" srcId="{F8011CC3-32B3-4CF7-A660-AD2E7BBE7769}" destId="{4694608D-AE22-4AC4-B6A5-2283D6D56E17}" srcOrd="6" destOrd="0" presId="urn:microsoft.com/office/officeart/2005/8/layout/radial1"/>
   </dgm:cxnLst>
   <dgm:bg/>
   <dgm:whole/>
@@ -26956,7 +25406,7 @@
 </file>
 
 <file path=customXml/itemProps2.xml><?xml version="1.0" encoding="utf-8"?>
-<ds:datastoreItem xmlns:ds="http://schemas.openxmlformats.org/officeDocument/2006/customXml" ds:itemID="{BD740B50-A873-4174-8C77-446BA14A02A0}">
+<ds:datastoreItem xmlns:ds="http://schemas.openxmlformats.org/officeDocument/2006/customXml" ds:itemID="{BBACC23D-31CD-4F13-AAC1-97BD94833BDC}">
   <ds:schemaRefs>
     <ds:schemaRef ds:uri="http://schemas.openxmlformats.org/officeDocument/2006/bibliography"/>
   </ds:schemaRefs>

</xml_diff>